<commit_message>
add logs ex fike
</commit_message>
<xml_diff>
--- a/ОС/лр10-ОС-КлусІлля.docx
+++ b/ОС/лр10-ОС-КлусІлля.docx
@@ -723,6 +723,46 @@
     </w:p>
     <w:p>
       <w:pPr>
+        <w:ind w:firstLine="708"/>
+      </w:pPr>
+    </w:p>
+    <w:p>
+      <w:pPr>
+        <w:ind w:firstLine="708"/>
+      </w:pPr>
+    </w:p>
+    <w:p>
+      <w:pPr>
+        <w:ind w:firstLine="708"/>
+      </w:pPr>
+    </w:p>
+    <w:p>
+      <w:pPr>
+        <w:ind w:firstLine="708"/>
+      </w:pPr>
+    </w:p>
+    <w:p>
+      <w:pPr>
+        <w:ind w:firstLine="708"/>
+      </w:pPr>
+    </w:p>
+    <w:p>
+      <w:pPr>
+        <w:ind w:firstLine="708"/>
+      </w:pPr>
+    </w:p>
+    <w:p>
+      <w:pPr>
+        <w:ind w:firstLine="708"/>
+      </w:pPr>
+    </w:p>
+    <w:p>
+      <w:pPr>
+        <w:ind w:firstLine="708"/>
+      </w:pPr>
+    </w:p>
+    <w:p>
+      <w:pPr>
         <w:rPr>
           <w:sz w:val="28"/>
           <w:szCs w:val="28"/>
@@ -757,6 +797,2055 @@
       </w:r>
       <w:r>
         <w:t>2 комп’ютери з ОС Windows в одній локальній мережі</w:t>
+      </w:r>
+    </w:p>
+    <w:p>
+      <w:pPr>
+        <w:tabs>
+          <w:tab w:val="left" w:pos="2085"/>
+        </w:tabs>
+      </w:pPr>
+      <w:r>
+        <w:t xml:space="preserve">У цій частині ви налаштуєте комп'ютер Windows для обміну. Для того, щоб комп'ютер міг обмінюватися своїми ресурсами, використовуючи налаштування спільного доступу за замовчуванням, передбачені Windows, в налаштуваннях мережі потрібно встановити приватну мережу.  </w:t>
+      </w:r>
+    </w:p>
+    <w:p>
+      <w:pPr>
+        <w:numPr>
+          <w:ilvl w:val="0"/>
+          <w:numId w:val="39"/>
+        </w:numPr>
+        <w:tabs>
+          <w:tab w:val="left" w:pos="2085"/>
+        </w:tabs>
+      </w:pPr>
+      <w:r>
+        <w:t xml:space="preserve">Перейдіть до </w:t>
+      </w:r>
+      <w:r>
+        <w:rPr>
+          <w:b/>
+        </w:rPr>
+        <w:t>Панелі керування</w:t>
+      </w:r>
+      <w:r>
+        <w:t xml:space="preserve">. У вигляді Дрібні піктограми виберіть </w:t>
+      </w:r>
+      <w:r>
+        <w:rPr>
+          <w:b/>
+        </w:rPr>
+        <w:t>Центр мережевих підключень і спільного доступу</w:t>
+      </w:r>
+      <w:r>
+        <w:t xml:space="preserve">. </w:t>
+      </w:r>
+    </w:p>
+    <w:p>
+      <w:pPr>
+        <w:numPr>
+          <w:ilvl w:val="0"/>
+          <w:numId w:val="39"/>
+        </w:numPr>
+        <w:tabs>
+          <w:tab w:val="left" w:pos="2085"/>
+        </w:tabs>
+      </w:pPr>
+      <w:r>
+        <w:t xml:space="preserve">У розділі Переглянути активні мережі переконайтеся, що мережа вказана як приватна. Для Windows 7 повинно бути вказано Домашня мережа. </w:t>
+      </w:r>
+    </w:p>
+    <w:p>
+      <w:pPr>
+        <w:tabs>
+          <w:tab w:val="left" w:pos="2085"/>
+        </w:tabs>
+      </w:pPr>
+      <w:r>
+        <w:t xml:space="preserve">Якщо мережа не вказана як приватна або домашня мережа: </w:t>
+      </w:r>
+    </w:p>
+    <w:p>
+      <w:pPr>
+        <w:tabs>
+          <w:tab w:val="left" w:pos="2085"/>
+        </w:tabs>
+      </w:pPr>
+      <w:r>
+        <w:rPr>
+          <w:b/>
+        </w:rPr>
+        <w:t>Windows 10</w:t>
+      </w:r>
+      <w:r>
+        <w:t xml:space="preserve">: Натисніть </w:t>
+      </w:r>
+      <w:r>
+        <w:rPr>
+          <w:b/>
+        </w:rPr>
+        <w:t>Пуск</w:t>
+      </w:r>
+      <w:r>
+        <w:t xml:space="preserve">, знайдіть </w:t>
+      </w:r>
+      <w:r>
+        <w:rPr>
+          <w:b/>
+        </w:rPr>
+        <w:t>Настройки</w:t>
+      </w:r>
+      <w:r>
+        <w:t xml:space="preserve">. У вікні Настройки натисніть </w:t>
+      </w:r>
+      <w:r>
+        <w:rPr>
+          <w:b/>
+        </w:rPr>
+        <w:t>Мережа й Інтернет</w:t>
+      </w:r>
+      <w:r>
+        <w:t xml:space="preserve"> &gt; </w:t>
+      </w:r>
+      <w:proofErr w:type="spellStart"/>
+      <w:r>
+        <w:rPr>
+          <w:b/>
+        </w:rPr>
+        <w:t>Ethernet</w:t>
+      </w:r>
+      <w:proofErr w:type="spellEnd"/>
+      <w:r>
+        <w:t xml:space="preserve">. У вікні </w:t>
+      </w:r>
+      <w:proofErr w:type="spellStart"/>
+      <w:r>
+        <w:t>Ethernet</w:t>
+      </w:r>
+      <w:proofErr w:type="spellEnd"/>
+      <w:r>
+        <w:t xml:space="preserve"> виберіть потрібну підключену мережу. Під мережевим профілем виберіть </w:t>
+      </w:r>
+      <w:r>
+        <w:rPr>
+          <w:b/>
+        </w:rPr>
+        <w:t>Приватна</w:t>
+      </w:r>
+      <w:r>
+        <w:t xml:space="preserve">. </w:t>
+      </w:r>
+    </w:p>
+    <w:p>
+      <w:pPr>
+        <w:tabs>
+          <w:tab w:val="left" w:pos="2085"/>
+        </w:tabs>
+      </w:pPr>
+      <w:r>
+        <w:rPr>
+          <w:b/>
+        </w:rPr>
+        <w:t>Windows 8.1</w:t>
+      </w:r>
+      <w:r>
+        <w:t xml:space="preserve">: Натисніть </w:t>
+      </w:r>
+      <w:r>
+        <w:rPr>
+          <w:b/>
+        </w:rPr>
+        <w:t>Пуск</w:t>
+      </w:r>
+      <w:r>
+        <w:t xml:space="preserve">, знайдіть </w:t>
+      </w:r>
+      <w:r>
+        <w:rPr>
+          <w:b/>
+        </w:rPr>
+        <w:t>Настройки ПК</w:t>
+      </w:r>
+      <w:r>
+        <w:t xml:space="preserve">. В настройках ПК натисніть </w:t>
+      </w:r>
+      <w:r>
+        <w:rPr>
+          <w:b/>
+        </w:rPr>
+        <w:t>Мережа</w:t>
+      </w:r>
+      <w:r>
+        <w:t xml:space="preserve">. У вікні </w:t>
+      </w:r>
+      <w:proofErr w:type="spellStart"/>
+      <w:r>
+        <w:t>Ethernet</w:t>
+      </w:r>
+      <w:proofErr w:type="spellEnd"/>
+      <w:r>
+        <w:t xml:space="preserve"> виберіть потрібну підключену мережу. У розділі Знайти пристрої та вміст переконайтесь, що </w:t>
+      </w:r>
+      <w:proofErr w:type="spellStart"/>
+      <w:r>
+        <w:rPr>
+          <w:b/>
+        </w:rPr>
+        <w:t>Увімкнено</w:t>
+      </w:r>
+      <w:proofErr w:type="spellEnd"/>
+      <w:r>
+        <w:t xml:space="preserve"> вибрано. </w:t>
+      </w:r>
+    </w:p>
+    <w:p>
+      <w:pPr>
+        <w:tabs>
+          <w:tab w:val="left" w:pos="2085"/>
+        </w:tabs>
+      </w:pPr>
+      <w:r>
+        <w:rPr>
+          <w:b/>
+        </w:rPr>
+        <w:t>Windows 7</w:t>
+      </w:r>
+      <w:r>
+        <w:t xml:space="preserve">: У вікні </w:t>
+      </w:r>
+      <w:r>
+        <w:rPr>
+          <w:b/>
+        </w:rPr>
+        <w:t>Центрі мережевих підключень і спільного доступу</w:t>
+      </w:r>
+      <w:r>
+        <w:t xml:space="preserve"> натисніть </w:t>
+      </w:r>
+      <w:r>
+        <w:rPr>
+          <w:b/>
+        </w:rPr>
+        <w:t>Публічна мережа</w:t>
+      </w:r>
+      <w:r>
+        <w:t xml:space="preserve"> чи </w:t>
+      </w:r>
+      <w:r>
+        <w:rPr>
+          <w:b/>
+        </w:rPr>
+        <w:t>Робоча мережа</w:t>
+      </w:r>
+      <w:r>
+        <w:t xml:space="preserve">. Виберіть </w:t>
+      </w:r>
+      <w:r>
+        <w:rPr>
+          <w:b/>
+        </w:rPr>
+        <w:t>Домашня мережа</w:t>
+      </w:r>
+      <w:r>
+        <w:t xml:space="preserve"> і натисніть </w:t>
+      </w:r>
+      <w:r>
+        <w:rPr>
+          <w:b/>
+        </w:rPr>
+        <w:t>Закрити</w:t>
+      </w:r>
+      <w:r>
+        <w:t xml:space="preserve">. Перевірте, чи встановлено мережеве розташування </w:t>
+      </w:r>
+      <w:r>
+        <w:rPr>
+          <w:b/>
+        </w:rPr>
+        <w:t>Домашня мережа</w:t>
+      </w:r>
+      <w:r>
+        <w:t xml:space="preserve">. </w:t>
+      </w:r>
+    </w:p>
+    <w:p>
+      <w:pPr>
+        <w:tabs>
+          <w:tab w:val="left" w:pos="2085"/>
+        </w:tabs>
+      </w:pPr>
+      <w:r>
+        <w:rPr>
+          <w:b/>
+        </w:rPr>
+        <w:t>Примітка</w:t>
+      </w:r>
+      <w:r>
+        <w:t xml:space="preserve">: Якщо вікно </w:t>
+      </w:r>
+      <w:r>
+        <w:rPr>
+          <w:b/>
+        </w:rPr>
+        <w:t>Створити домашню групу</w:t>
+      </w:r>
+      <w:r>
+        <w:t xml:space="preserve"> відобразиться, натисніть </w:t>
+      </w:r>
+      <w:r>
+        <w:rPr>
+          <w:b/>
+        </w:rPr>
+        <w:t>Скасувати</w:t>
+      </w:r>
+      <w:r>
+        <w:t xml:space="preserve">. Домашня група не буде використовуватися в цій лабораторній роботі. </w:t>
+      </w:r>
+    </w:p>
+    <w:p>
+      <w:pPr>
+        <w:numPr>
+          <w:ilvl w:val="0"/>
+          <w:numId w:val="40"/>
+        </w:numPr>
+        <w:tabs>
+          <w:tab w:val="left" w:pos="2085"/>
+        </w:tabs>
+      </w:pPr>
+      <w:r>
+        <w:lastRenderedPageBreak/>
+        <w:t xml:space="preserve">На панелі ліворуч натисніть </w:t>
+      </w:r>
+      <w:r>
+        <w:rPr>
+          <w:b/>
+        </w:rPr>
+        <w:t>Змінити додаткові параметри спільного доступу.</w:t>
+      </w:r>
+      <w:r>
+        <w:t xml:space="preserve"> Переконайтесь, що в приватному профілі </w:t>
+      </w:r>
+      <w:proofErr w:type="spellStart"/>
+      <w:r>
+        <w:t>ввімкнено</w:t>
+      </w:r>
+      <w:proofErr w:type="spellEnd"/>
+      <w:r>
+        <w:t xml:space="preserve"> </w:t>
+      </w:r>
+      <w:r>
+        <w:rPr>
+          <w:b/>
+        </w:rPr>
+        <w:t>Увімкнути виявлення мережі</w:t>
+      </w:r>
+      <w:r>
+        <w:t xml:space="preserve"> та </w:t>
+      </w:r>
+      <w:r>
+        <w:rPr>
+          <w:b/>
+        </w:rPr>
+        <w:t>Увімкнути спільний доступ до файлів і принтерів</w:t>
+      </w:r>
+      <w:r>
+        <w:t xml:space="preserve">.  </w:t>
+      </w:r>
+    </w:p>
+    <w:p>
+      <w:pPr>
+        <w:numPr>
+          <w:ilvl w:val="0"/>
+          <w:numId w:val="40"/>
+        </w:numPr>
+        <w:tabs>
+          <w:tab w:val="left" w:pos="2085"/>
+        </w:tabs>
+      </w:pPr>
+      <w:r>
+        <w:t xml:space="preserve">У Windows 8.1 та 10 розгорніть профіль </w:t>
+      </w:r>
+      <w:r>
+        <w:rPr>
+          <w:b/>
+        </w:rPr>
+        <w:t>Усі мережі</w:t>
+      </w:r>
+      <w:r>
+        <w:t xml:space="preserve"> за потребою. Оберіть </w:t>
+      </w:r>
+      <w:r>
+        <w:rPr>
+          <w:b/>
+        </w:rPr>
+        <w:t>Вимкнути спільний доступ із захистом паролем</w:t>
+      </w:r>
+      <w:r>
+        <w:t xml:space="preserve">. Натисніть </w:t>
+      </w:r>
+      <w:r>
+        <w:rPr>
+          <w:b/>
+        </w:rPr>
+        <w:t>Зберегти зміни</w:t>
+      </w:r>
+      <w:r>
+        <w:t xml:space="preserve"> для продовження. </w:t>
+      </w:r>
+    </w:p>
+    <w:p>
+      <w:pPr>
+        <w:tabs>
+          <w:tab w:val="left" w:pos="2085"/>
+        </w:tabs>
+      </w:pPr>
+      <w:r>
+        <w:t xml:space="preserve">У Windows 7 у розділі </w:t>
+      </w:r>
+      <w:r>
+        <w:rPr>
+          <w:b/>
+        </w:rPr>
+        <w:t>Домашній або Робочий</w:t>
+      </w:r>
+      <w:r>
+        <w:t xml:space="preserve"> профіль увімкніть </w:t>
+      </w:r>
+      <w:r>
+        <w:rPr>
+          <w:b/>
+        </w:rPr>
+        <w:t>Вимкнути спільне використання із захистом паролем</w:t>
+      </w:r>
+      <w:r>
+        <w:t xml:space="preserve">. Натисніть </w:t>
+      </w:r>
+      <w:r>
+        <w:rPr>
+          <w:b/>
+        </w:rPr>
+        <w:t>Зберегти зміни</w:t>
+      </w:r>
+      <w:r>
+        <w:t xml:space="preserve"> для продовження. </w:t>
+      </w:r>
+    </w:p>
+    <w:p>
+      <w:pPr>
+        <w:tabs>
+          <w:tab w:val="left" w:pos="2085"/>
+        </w:tabs>
+      </w:pPr>
+      <w:r>
+        <w:rPr>
+          <w:b/>
+        </w:rPr>
+        <w:t xml:space="preserve">Лабораторна робота — Спільний доступ до ресурсів </w:t>
+      </w:r>
+    </w:p>
+    <w:p>
+      <w:pPr>
+        <w:tabs>
+          <w:tab w:val="left" w:pos="2085"/>
+        </w:tabs>
+      </w:pPr>
+      <w:r>
+        <mc:AlternateContent>
+          <mc:Choice Requires="wpg">
+            <w:drawing>
+              <wp:inline distT="0" distB="0" distL="0" distR="0" wp14:anchorId="13515E62" wp14:editId="343C8EDA">
+                <wp:extent cx="6262370" cy="27305"/>
+                <wp:effectExtent l="0" t="0" r="0" b="1270"/>
+                <wp:docPr id="1197264099" name="Групувати 10"/>
+                <wp:cNvGraphicFramePr>
+                  <a:graphicFrameLocks xmlns:a="http://schemas.openxmlformats.org/drawingml/2006/main"/>
+                </wp:cNvGraphicFramePr>
+                <a:graphic xmlns:a="http://schemas.openxmlformats.org/drawingml/2006/main">
+                  <a:graphicData uri="http://schemas.microsoft.com/office/word/2010/wordprocessingGroup">
+                    <wpg:wgp>
+                      <wpg:cNvGrpSpPr>
+                        <a:grpSpLocks/>
+                      </wpg:cNvGrpSpPr>
+                      <wpg:grpSpPr bwMode="auto">
+                        <a:xfrm>
+                          <a:off x="0" y="0"/>
+                          <a:ext cx="6262370" cy="27305"/>
+                          <a:chOff x="0" y="0"/>
+                          <a:chExt cx="62621" cy="274"/>
+                        </a:xfrm>
+                      </wpg:grpSpPr>
+                      <wps:wsp>
+                        <wps:cNvPr id="265226314" name="Shape 7721"/>
+                        <wps:cNvSpPr>
+                          <a:spLocks/>
+                        </wps:cNvSpPr>
+                        <wps:spPr bwMode="auto">
+                          <a:xfrm>
+                            <a:off x="0" y="0"/>
+                            <a:ext cx="62621" cy="274"/>
+                          </a:xfrm>
+                          <a:custGeom>
+                            <a:avLst/>
+                            <a:gdLst>
+                              <a:gd name="T0" fmla="*/ 0 w 6262116"/>
+                              <a:gd name="T1" fmla="*/ 0 h 27432"/>
+                              <a:gd name="T2" fmla="*/ 6262116 w 6262116"/>
+                              <a:gd name="T3" fmla="*/ 0 h 27432"/>
+                              <a:gd name="T4" fmla="*/ 6262116 w 6262116"/>
+                              <a:gd name="T5" fmla="*/ 27432 h 27432"/>
+                              <a:gd name="T6" fmla="*/ 0 w 6262116"/>
+                              <a:gd name="T7" fmla="*/ 27432 h 27432"/>
+                              <a:gd name="T8" fmla="*/ 0 w 6262116"/>
+                              <a:gd name="T9" fmla="*/ 0 h 27432"/>
+                              <a:gd name="T10" fmla="*/ 0 w 6262116"/>
+                              <a:gd name="T11" fmla="*/ 0 h 27432"/>
+                              <a:gd name="T12" fmla="*/ 6262116 w 6262116"/>
+                              <a:gd name="T13" fmla="*/ 27432 h 27432"/>
+                            </a:gdLst>
+                            <a:ahLst/>
+                            <a:cxnLst>
+                              <a:cxn ang="0">
+                                <a:pos x="T0" y="T1"/>
+                              </a:cxn>
+                              <a:cxn ang="0">
+                                <a:pos x="T2" y="T3"/>
+                              </a:cxn>
+                              <a:cxn ang="0">
+                                <a:pos x="T4" y="T5"/>
+                              </a:cxn>
+                              <a:cxn ang="0">
+                                <a:pos x="T6" y="T7"/>
+                              </a:cxn>
+                              <a:cxn ang="0">
+                                <a:pos x="T8" y="T9"/>
+                              </a:cxn>
+                            </a:cxnLst>
+                            <a:rect l="T10" t="T11" r="T12" b="T13"/>
+                            <a:pathLst>
+                              <a:path w="6262116" h="27432">
+                                <a:moveTo>
+                                  <a:pt x="0" y="0"/>
+                                </a:moveTo>
+                                <a:lnTo>
+                                  <a:pt x="6262116" y="0"/>
+                                </a:lnTo>
+                                <a:lnTo>
+                                  <a:pt x="6262116" y="27432"/>
+                                </a:lnTo>
+                                <a:lnTo>
+                                  <a:pt x="0" y="27432"/>
+                                </a:lnTo>
+                                <a:lnTo>
+                                  <a:pt x="0" y="0"/>
+                                </a:lnTo>
+                              </a:path>
+                            </a:pathLst>
+                          </a:custGeom>
+                          <a:solidFill>
+                            <a:srgbClr val="000000"/>
+                          </a:solidFill>
+                          <a:ln>
+                            <a:noFill/>
+                          </a:ln>
+                          <a:extLst>
+                            <a:ext uri="{91240B29-F687-4F45-9708-019B960494DF}">
+                              <a14:hiddenLine xmlns:a14="http://schemas.microsoft.com/office/drawing/2010/main" w="0">
+                                <a:solidFill>
+                                  <a:srgbClr val="000000"/>
+                                </a:solidFill>
+                                <a:miter lim="127000"/>
+                                <a:headEnd/>
+                                <a:tailEnd/>
+                              </a14:hiddenLine>
+                            </a:ext>
+                          </a:extLst>
+                        </wps:spPr>
+                        <wps:bodyPr rot="0" vert="horz" wrap="square" lIns="91440" tIns="45720" rIns="91440" bIns="45720" anchor="t" anchorCtr="0" upright="1">
+                          <a:noAutofit/>
+                        </wps:bodyPr>
+                      </wps:wsp>
+                    </wpg:wgp>
+                  </a:graphicData>
+                </a:graphic>
+              </wp:inline>
+            </w:drawing>
+          </mc:Choice>
+          <mc:Fallback>
+            <w:pict>
+              <v:group w14:anchorId="1D6F2D37" id="Групувати 10" o:spid="_x0000_s1026" style="width:493.1pt;height:2.15pt;mso-position-horizontal-relative:char;mso-position-vertical-relative:line" coordsize="62621,274" o:gfxdata="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">
+                <v:shape id="Shape 7721" o:spid="_x0000_s1027" style="position:absolute;width:62621;height:274;visibility:visible;mso-wrap-style:square;v-text-anchor:top" coordsize="6262116,27432" o:gfxdata="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" path="m,l6262116,r,27432l,27432,,e" fillcolor="black" stroked="f" strokeweight="0">
+                  <v:stroke miterlimit="83231f" joinstyle="miter"/>
+                  <v:path arrowok="t" o:connecttype="custom" o:connectlocs="0,0;62621,0;62621,274;0,274;0,0" o:connectangles="0,0,0,0,0" textboxrect="0,0,6262116,27432"/>
+                </v:shape>
+                <w10:anchorlock/>
+              </v:group>
+            </w:pict>
+          </mc:Fallback>
+        </mc:AlternateContent>
+      </w:r>
+    </w:p>
+    <w:p>
+      <w:pPr>
+        <w:tabs>
+          <w:tab w:val="left" w:pos="2085"/>
+        </w:tabs>
+        <w:rPr>
+          <w:b/>
+        </w:rPr>
+      </w:pPr>
+      <w:r>
+        <w:rPr>
+          <w:b/>
+        </w:rPr>
+        <w:t xml:space="preserve">Частина 2: Налаштування спільного доступу </w:t>
+      </w:r>
+    </w:p>
+    <w:p>
+      <w:pPr>
+        <w:tabs>
+          <w:tab w:val="left" w:pos="2085"/>
+        </w:tabs>
+      </w:pPr>
+      <w:r>
+        <w:t xml:space="preserve">У цій частині ви підготуєте теку для спільного використання в локальній мережі. Інші користувачі, наприклад, ваш партнер у локальній мережі, матимуть доступ лише для читання до вашої спільної теки. </w:t>
+      </w:r>
+    </w:p>
+    <w:p>
+      <w:pPr>
+        <w:tabs>
+          <w:tab w:val="left" w:pos="2085"/>
+        </w:tabs>
+      </w:pPr>
+      <w:r>
+        <w:rPr>
+          <w:b/>
+        </w:rPr>
+        <w:t xml:space="preserve">Крок 1: Підготовка до спільного використання теки в Windows. </w:t>
+      </w:r>
+    </w:p>
+    <w:p>
+      <w:pPr>
+        <w:numPr>
+          <w:ilvl w:val="0"/>
+          <w:numId w:val="41"/>
+        </w:numPr>
+        <w:tabs>
+          <w:tab w:val="left" w:pos="2085"/>
+        </w:tabs>
+      </w:pPr>
+      <w:r>
+        <w:t xml:space="preserve">Натисніть </w:t>
+      </w:r>
+      <w:r>
+        <w:rPr>
+          <w:b/>
+        </w:rPr>
+        <w:t>Пуск</w:t>
+      </w:r>
+      <w:r>
+        <w:t xml:space="preserve"> &gt; </w:t>
+      </w:r>
+      <w:r>
+        <w:rPr>
+          <w:b/>
+        </w:rPr>
+        <w:t>Панель керування</w:t>
+      </w:r>
+      <w:r>
+        <w:t xml:space="preserve"> &gt; </w:t>
+      </w:r>
+      <w:r>
+        <w:rPr>
+          <w:b/>
+        </w:rPr>
+        <w:t>Параметри файлового провідника</w:t>
+      </w:r>
+      <w:r>
+        <w:t xml:space="preserve">. </w:t>
+      </w:r>
+    </w:p>
+    <w:p>
+      <w:pPr>
+        <w:numPr>
+          <w:ilvl w:val="0"/>
+          <w:numId w:val="41"/>
+        </w:numPr>
+        <w:tabs>
+          <w:tab w:val="left" w:pos="2085"/>
+        </w:tabs>
+      </w:pPr>
+      <w:r>
+        <w:t xml:space="preserve">Натисніть на вкладу </w:t>
+      </w:r>
+      <w:r>
+        <w:rPr>
+          <w:b/>
+        </w:rPr>
+        <w:t>Подання</w:t>
+      </w:r>
+      <w:r>
+        <w:t xml:space="preserve">. Зніміть позначку </w:t>
+      </w:r>
+      <w:r>
+        <w:rPr>
+          <w:b/>
+        </w:rPr>
+        <w:t>Застосовувати майстер спільного використання (Рекомендовано)</w:t>
+      </w:r>
+      <w:r>
+        <w:t xml:space="preserve"> і потім натисніть </w:t>
+      </w:r>
+      <w:r>
+        <w:rPr>
+          <w:b/>
+        </w:rPr>
+        <w:t>OK</w:t>
+      </w:r>
+      <w:r>
+        <w:t xml:space="preserve">. </w:t>
+      </w:r>
+    </w:p>
+    <w:p>
+      <w:pPr>
+        <w:tabs>
+          <w:tab w:val="left" w:pos="2085"/>
+        </w:tabs>
+      </w:pPr>
+      <w:r>
+        <w:rPr>
+          <w:b/>
+        </w:rPr>
+        <w:t xml:space="preserve">Крок 2: Створення теки для спільного використання. </w:t>
+      </w:r>
+    </w:p>
+    <w:p>
+      <w:pPr>
+        <w:numPr>
+          <w:ilvl w:val="0"/>
+          <w:numId w:val="42"/>
+        </w:numPr>
+        <w:tabs>
+          <w:tab w:val="left" w:pos="2085"/>
+        </w:tabs>
+      </w:pPr>
+      <w:r>
+        <w:t xml:space="preserve">Натисніть правою кнопкою миші будь-яку порожню область на </w:t>
+      </w:r>
+      <w:r>
+        <w:rPr>
+          <w:b/>
+        </w:rPr>
+        <w:t>Робочому столі</w:t>
+      </w:r>
+      <w:r>
+        <w:t xml:space="preserve">, а потім виберіть </w:t>
+      </w:r>
+      <w:r>
+        <w:rPr>
+          <w:b/>
+        </w:rPr>
+        <w:t>Створити&gt; Папка</w:t>
+      </w:r>
+      <w:r>
+        <w:t xml:space="preserve">, щоб створити нову теку на робочому столі. </w:t>
+      </w:r>
+    </w:p>
+    <w:p>
+      <w:pPr>
+        <w:numPr>
+          <w:ilvl w:val="0"/>
+          <w:numId w:val="42"/>
+        </w:numPr>
+        <w:tabs>
+          <w:tab w:val="left" w:pos="2085"/>
+        </w:tabs>
+      </w:pPr>
+      <w:r>
+        <w:t xml:space="preserve">Назвіть теку </w:t>
+      </w:r>
+      <w:proofErr w:type="spellStart"/>
+      <w:r>
+        <w:rPr>
+          <w:b/>
+        </w:rPr>
+        <w:t>Share</w:t>
+      </w:r>
+      <w:r>
+        <w:rPr>
+          <w:b/>
+          <w:i/>
+        </w:rPr>
+        <w:t>XX</w:t>
+      </w:r>
+      <w:proofErr w:type="spellEnd"/>
+      <w:r>
+        <w:t xml:space="preserve">, де XX - ваші ініціали. Створіть текстовий файл під назвою </w:t>
+      </w:r>
+      <w:r>
+        <w:rPr>
+          <w:b/>
+        </w:rPr>
+        <w:t>Brief.txt</w:t>
+      </w:r>
+      <w:r>
+        <w:t xml:space="preserve"> у папці з наступним текстом: </w:t>
+      </w:r>
+      <w:r>
+        <w:rPr>
+          <w:b/>
+        </w:rPr>
+        <w:t>Це приклад документу</w:t>
+      </w:r>
+      <w:r>
+        <w:t xml:space="preserve">. </w:t>
+      </w:r>
+    </w:p>
+    <w:p>
+      <w:pPr>
+        <w:tabs>
+          <w:tab w:val="left" w:pos="2085"/>
+        </w:tabs>
+      </w:pPr>
+      <w:r>
+        <w:rPr>
+          <w:b/>
+        </w:rPr>
+        <w:t xml:space="preserve">Крок 3: Надання спільного доступу до теки. </w:t>
+      </w:r>
+    </w:p>
+    <w:p>
+      <w:pPr>
+        <w:numPr>
+          <w:ilvl w:val="0"/>
+          <w:numId w:val="43"/>
+        </w:numPr>
+        <w:tabs>
+          <w:tab w:val="left" w:pos="2085"/>
+        </w:tabs>
+      </w:pPr>
+      <w:r>
+        <w:t xml:space="preserve">Натисніть правою кнопкою миші на теці </w:t>
+      </w:r>
+      <w:proofErr w:type="spellStart"/>
+      <w:r>
+        <w:rPr>
+          <w:b/>
+        </w:rPr>
+        <w:t>Share</w:t>
+      </w:r>
+      <w:r>
+        <w:rPr>
+          <w:b/>
+          <w:i/>
+        </w:rPr>
+        <w:t>XX</w:t>
+      </w:r>
+      <w:proofErr w:type="spellEnd"/>
+      <w:r>
+        <w:t xml:space="preserve">, а потім виберіть </w:t>
+      </w:r>
+      <w:r>
+        <w:rPr>
+          <w:b/>
+        </w:rPr>
+        <w:t>Властивості</w:t>
+      </w:r>
+      <w:r>
+        <w:t xml:space="preserve"> &gt; вкладка </w:t>
+      </w:r>
+      <w:r>
+        <w:rPr>
+          <w:b/>
+        </w:rPr>
+        <w:t>Спільний доступ</w:t>
+      </w:r>
+      <w:r>
+        <w:t xml:space="preserve"> &gt; </w:t>
+      </w:r>
+      <w:r>
+        <w:rPr>
+          <w:b/>
+        </w:rPr>
+        <w:t>Додаткові настройки спільного доступу</w:t>
+      </w:r>
+      <w:r>
+        <w:t xml:space="preserve">. </w:t>
+      </w:r>
+    </w:p>
+    <w:p>
+      <w:pPr>
+        <w:numPr>
+          <w:ilvl w:val="0"/>
+          <w:numId w:val="43"/>
+        </w:numPr>
+        <w:tabs>
+          <w:tab w:val="left" w:pos="2085"/>
+        </w:tabs>
+      </w:pPr>
+      <w:proofErr w:type="spellStart"/>
+      <w:r>
+        <w:t>Поставте</w:t>
+      </w:r>
+      <w:proofErr w:type="spellEnd"/>
+      <w:r>
+        <w:t xml:space="preserve"> відмітку </w:t>
+      </w:r>
+      <w:r>
+        <w:rPr>
+          <w:b/>
+        </w:rPr>
+        <w:t xml:space="preserve">Дозволити спільний доступ до цієї папки </w:t>
+      </w:r>
+      <w:r>
+        <w:t xml:space="preserve"> і натисніть </w:t>
+      </w:r>
+      <w:r>
+        <w:rPr>
+          <w:b/>
+        </w:rPr>
+        <w:t>OK</w:t>
+      </w:r>
+      <w:r>
+        <w:t xml:space="preserve">. Натисніть </w:t>
+      </w:r>
+      <w:r>
+        <w:rPr>
+          <w:b/>
+        </w:rPr>
+        <w:t>Закрити</w:t>
+      </w:r>
+      <w:r>
+        <w:t xml:space="preserve">, щоб закрити вікно </w:t>
+      </w:r>
+      <w:r>
+        <w:rPr>
+          <w:b/>
+        </w:rPr>
+        <w:t>Властивості</w:t>
+      </w:r>
+      <w:r>
+        <w:t xml:space="preserve"> </w:t>
+      </w:r>
+      <w:proofErr w:type="spellStart"/>
+      <w:r>
+        <w:rPr>
+          <w:b/>
+          <w:i/>
+        </w:rPr>
+        <w:t>Share</w:t>
+      </w:r>
+      <w:r>
+        <w:rPr>
+          <w:b/>
+        </w:rPr>
+        <w:t>XX</w:t>
+      </w:r>
+      <w:proofErr w:type="spellEnd"/>
+      <w:r>
+        <w:t xml:space="preserve">. </w:t>
+      </w:r>
+    </w:p>
+    <w:p>
+      <w:pPr>
+        <w:numPr>
+          <w:ilvl w:val="0"/>
+          <w:numId w:val="43"/>
+        </w:numPr>
+        <w:tabs>
+          <w:tab w:val="left" w:pos="2085"/>
+        </w:tabs>
+      </w:pPr>
+      <w:r>
+        <w:t xml:space="preserve">Натисніть </w:t>
+      </w:r>
+      <w:r>
+        <w:rPr>
+          <w:b/>
+        </w:rPr>
+        <w:t>Пуск</w:t>
+      </w:r>
+      <w:r>
+        <w:t xml:space="preserve"> &gt; </w:t>
+      </w:r>
+      <w:r>
+        <w:rPr>
+          <w:b/>
+        </w:rPr>
+        <w:t>Панель керування</w:t>
+      </w:r>
+      <w:r>
+        <w:t xml:space="preserve"> &gt; </w:t>
+      </w:r>
+      <w:r>
+        <w:rPr>
+          <w:b/>
+        </w:rPr>
+        <w:t>Система</w:t>
+      </w:r>
+      <w:r>
+        <w:t xml:space="preserve">. </w:t>
+      </w:r>
+    </w:p>
+    <w:p>
+      <w:pPr>
+        <w:tabs>
+          <w:tab w:val="left" w:pos="2085"/>
+        </w:tabs>
+      </w:pPr>
+      <w:r>
+        <w:t xml:space="preserve">Запитання: </w:t>
+      </w:r>
+    </w:p>
+    <w:p>
+      <w:pPr>
+        <w:tabs>
+          <w:tab w:val="left" w:pos="2085"/>
+        </w:tabs>
+        <w:rPr>
+          <w:lang w:val="en-US"/>
+        </w:rPr>
+      </w:pPr>
+      <w:r>
+        <w:t xml:space="preserve">Як називається ваш комп’ютер? Надайте своєму партнеру ім’я комп'ютера та ім’я спільної теки. </w:t>
+      </w:r>
+    </w:p>
+    <w:p>
+      <w:pPr>
+        <w:tabs>
+          <w:tab w:val="left" w:pos="2085"/>
+        </w:tabs>
+        <w:rPr>
+          <w:lang w:val="en-US"/>
+        </w:rPr>
+      </w:pPr>
+      <w:r>
+        <w:rPr>
+          <w:lang w:val="en-US"/>
+        </w:rPr>
+        <w:lastRenderedPageBreak/>
+        <w:drawing>
+          <wp:inline distT="0" distB="0" distL="0" distR="0" wp14:anchorId="63CF9801" wp14:editId="427C7BB7">
+            <wp:extent cx="2004060" cy="601980"/>
+            <wp:effectExtent l="0" t="0" r="0" b="7620"/>
+            <wp:docPr id="1795863873" name="Рисунок 9" descr="Зображення, що містить текст, Шрифт, білий, дизайн&#10;&#10;Вміст на основі ШІ може бути неправильним."/>
+            <wp:cNvGraphicFramePr>
+              <a:graphicFrameLocks xmlns:a="http://schemas.openxmlformats.org/drawingml/2006/main" noChangeAspect="1"/>
+            </wp:cNvGraphicFramePr>
+            <a:graphic xmlns:a="http://schemas.openxmlformats.org/drawingml/2006/main">
+              <a:graphicData uri="http://schemas.openxmlformats.org/drawingml/2006/picture">
+                <pic:pic xmlns:pic="http://schemas.openxmlformats.org/drawingml/2006/picture">
+                  <pic:nvPicPr>
+                    <pic:cNvPr id="1795863873" name="Рисунок 9" descr="Зображення, що містить текст, Шрифт, білий, дизайн&#10;&#10;Вміст на основі ШІ може бути неправильним."/>
+                    <pic:cNvPicPr>
+                      <a:picLocks noChangeAspect="1" noChangeArrowheads="1"/>
+                    </pic:cNvPicPr>
+                  </pic:nvPicPr>
+                  <pic:blipFill>
+                    <a:blip r:embed="rId8">
+                      <a:extLst>
+                        <a:ext uri="{28A0092B-C50C-407E-A947-70E740481C1C}">
+                          <a14:useLocalDpi xmlns:a14="http://schemas.microsoft.com/office/drawing/2010/main" val="0"/>
+                        </a:ext>
+                      </a:extLst>
+                    </a:blip>
+                    <a:srcRect/>
+                    <a:stretch>
+                      <a:fillRect/>
+                    </a:stretch>
+                  </pic:blipFill>
+                  <pic:spPr bwMode="auto">
+                    <a:xfrm>
+                      <a:off x="0" y="0"/>
+                      <a:ext cx="2004060" cy="601980"/>
+                    </a:xfrm>
+                    <a:prstGeom prst="rect">
+                      <a:avLst/>
+                    </a:prstGeom>
+                    <a:noFill/>
+                    <a:ln>
+                      <a:noFill/>
+                    </a:ln>
+                  </pic:spPr>
+                </pic:pic>
+              </a:graphicData>
+            </a:graphic>
+          </wp:inline>
+        </w:drawing>
+      </w:r>
+    </w:p>
+    <w:p>
+      <w:pPr>
+        <w:tabs>
+          <w:tab w:val="left" w:pos="2085"/>
+        </w:tabs>
+        <w:rPr>
+          <w:lang w:val="en-US"/>
+        </w:rPr>
+      </w:pPr>
+      <w:r>
+        <w:rPr>
+          <w:lang w:val="en-US"/>
+        </w:rPr>
+        <w:drawing>
+          <wp:inline distT="0" distB="0" distL="0" distR="0" wp14:anchorId="2E075354" wp14:editId="7C86F7BA">
+            <wp:extent cx="1508760" cy="1112520"/>
+            <wp:effectExtent l="0" t="0" r="0" b="0"/>
+            <wp:docPr id="306759858" name="Рисунок 8" descr="Зображення, що містить вода, карта, знімок екрана, риф&#10;&#10;Вміст на основі ШІ може бути неправильним."/>
+            <wp:cNvGraphicFramePr>
+              <a:graphicFrameLocks xmlns:a="http://schemas.openxmlformats.org/drawingml/2006/main" noChangeAspect="1"/>
+            </wp:cNvGraphicFramePr>
+            <a:graphic xmlns:a="http://schemas.openxmlformats.org/drawingml/2006/main">
+              <a:graphicData uri="http://schemas.openxmlformats.org/drawingml/2006/picture">
+                <pic:pic xmlns:pic="http://schemas.openxmlformats.org/drawingml/2006/picture">
+                  <pic:nvPicPr>
+                    <pic:cNvPr id="306759858" name="Рисунок 8" descr="Зображення, що містить вода, карта, знімок екрана, риф&#10;&#10;Вміст на основі ШІ може бути неправильним."/>
+                    <pic:cNvPicPr>
+                      <a:picLocks noChangeAspect="1" noChangeArrowheads="1"/>
+                    </pic:cNvPicPr>
+                  </pic:nvPicPr>
+                  <pic:blipFill>
+                    <a:blip r:embed="rId9">
+                      <a:extLst>
+                        <a:ext uri="{28A0092B-C50C-407E-A947-70E740481C1C}">
+                          <a14:useLocalDpi xmlns:a14="http://schemas.microsoft.com/office/drawing/2010/main" val="0"/>
+                        </a:ext>
+                      </a:extLst>
+                    </a:blip>
+                    <a:srcRect/>
+                    <a:stretch>
+                      <a:fillRect/>
+                    </a:stretch>
+                  </pic:blipFill>
+                  <pic:spPr bwMode="auto">
+                    <a:xfrm>
+                      <a:off x="0" y="0"/>
+                      <a:ext cx="1508760" cy="1112520"/>
+                    </a:xfrm>
+                    <a:prstGeom prst="rect">
+                      <a:avLst/>
+                    </a:prstGeom>
+                    <a:noFill/>
+                    <a:ln>
+                      <a:noFill/>
+                    </a:ln>
+                  </pic:spPr>
+                </pic:pic>
+              </a:graphicData>
+            </a:graphic>
+          </wp:inline>
+        </w:drawing>
+      </w:r>
+    </w:p>
+    <w:p>
+      <w:pPr>
+        <w:tabs>
+          <w:tab w:val="left" w:pos="2085"/>
+        </w:tabs>
+        <w:rPr>
+          <w:b/>
+        </w:rPr>
+      </w:pPr>
+      <w:r>
+        <w:rPr>
+          <w:b/>
+        </w:rPr>
+        <w:t xml:space="preserve">Як називається комп’ютер та тека спільного використання вашого партнера? </w:t>
+      </w:r>
+    </w:p>
+    <w:p>
+      <w:pPr>
+        <w:tabs>
+          <w:tab w:val="left" w:pos="2085"/>
+        </w:tabs>
+        <w:rPr>
+          <w:b/>
+          <w:bCs/>
+          <w:lang w:val="en-US"/>
+        </w:rPr>
+      </w:pPr>
+      <w:r>
+        <w:drawing>
+          <wp:inline distT="0" distB="0" distL="0" distR="0" wp14:anchorId="6A1485BF" wp14:editId="3CA2FB2A">
+            <wp:extent cx="5532120" cy="716280"/>
+            <wp:effectExtent l="0" t="0" r="0" b="7620"/>
+            <wp:docPr id="672348747" name="Рисунок 7" descr="Зображення, що містить текст, Шрифт, знімок екрана, чорний&#10;&#10;Вміст на основі ШІ може бути неправильним."/>
+            <wp:cNvGraphicFramePr>
+              <a:graphicFrameLocks xmlns:a="http://schemas.openxmlformats.org/drawingml/2006/main" noChangeAspect="1"/>
+            </wp:cNvGraphicFramePr>
+            <a:graphic xmlns:a="http://schemas.openxmlformats.org/drawingml/2006/main">
+              <a:graphicData uri="http://schemas.openxmlformats.org/drawingml/2006/picture">
+                <pic:pic xmlns:pic="http://schemas.openxmlformats.org/drawingml/2006/picture">
+                  <pic:nvPicPr>
+                    <pic:cNvPr id="672348747" name="Рисунок 7" descr="Зображення, що містить текст, Шрифт, знімок екрана, чорний&#10;&#10;Вміст на основі ШІ може бути неправильним."/>
+                    <pic:cNvPicPr>
+                      <a:picLocks noChangeAspect="1" noChangeArrowheads="1"/>
+                    </pic:cNvPicPr>
+                  </pic:nvPicPr>
+                  <pic:blipFill>
+                    <a:blip r:embed="rId10">
+                      <a:extLst>
+                        <a:ext uri="{28A0092B-C50C-407E-A947-70E740481C1C}">
+                          <a14:useLocalDpi xmlns:a14="http://schemas.microsoft.com/office/drawing/2010/main" val="0"/>
+                        </a:ext>
+                      </a:extLst>
+                    </a:blip>
+                    <a:srcRect/>
+                    <a:stretch>
+                      <a:fillRect/>
+                    </a:stretch>
+                  </pic:blipFill>
+                  <pic:spPr bwMode="auto">
+                    <a:xfrm>
+                      <a:off x="0" y="0"/>
+                      <a:ext cx="5532120" cy="716280"/>
+                    </a:xfrm>
+                    <a:prstGeom prst="rect">
+                      <a:avLst/>
+                    </a:prstGeom>
+                    <a:noFill/>
+                    <a:ln>
+                      <a:noFill/>
+                    </a:ln>
+                  </pic:spPr>
+                </pic:pic>
+              </a:graphicData>
+            </a:graphic>
+          </wp:inline>
+        </w:drawing>
+      </w:r>
+      <w:r>
+        <w:t xml:space="preserve"> </w:t>
+      </w:r>
+      <w:r>
+        <w:drawing>
+          <wp:inline distT="0" distB="0" distL="0" distR="0" wp14:anchorId="305BCE20" wp14:editId="538A525F">
+            <wp:extent cx="1051560" cy="1257300"/>
+            <wp:effectExtent l="0" t="0" r="0" b="0"/>
+            <wp:docPr id="912796721" name="Рисунок 6" descr="Зображення, що містить небо, вода, озеро, пейзаж&#10;&#10;Вміст на основі ШІ може бути неправильним."/>
+            <wp:cNvGraphicFramePr>
+              <a:graphicFrameLocks xmlns:a="http://schemas.openxmlformats.org/drawingml/2006/main" noChangeAspect="1"/>
+            </wp:cNvGraphicFramePr>
+            <a:graphic xmlns:a="http://schemas.openxmlformats.org/drawingml/2006/main">
+              <a:graphicData uri="http://schemas.openxmlformats.org/drawingml/2006/picture">
+                <pic:pic xmlns:pic="http://schemas.openxmlformats.org/drawingml/2006/picture">
+                  <pic:nvPicPr>
+                    <pic:cNvPr id="912796721" name="Рисунок 6" descr="Зображення, що містить небо, вода, озеро, пейзаж&#10;&#10;Вміст на основі ШІ може бути неправильним."/>
+                    <pic:cNvPicPr>
+                      <a:picLocks noChangeAspect="1" noChangeArrowheads="1"/>
+                    </pic:cNvPicPr>
+                  </pic:nvPicPr>
+                  <pic:blipFill>
+                    <a:blip r:embed="rId11">
+                      <a:extLst>
+                        <a:ext uri="{28A0092B-C50C-407E-A947-70E740481C1C}">
+                          <a14:useLocalDpi xmlns:a14="http://schemas.microsoft.com/office/drawing/2010/main" val="0"/>
+                        </a:ext>
+                      </a:extLst>
+                    </a:blip>
+                    <a:srcRect l="10938" t="5942" r="67500" b="59045"/>
+                    <a:stretch>
+                      <a:fillRect/>
+                    </a:stretch>
+                  </pic:blipFill>
+                  <pic:spPr bwMode="auto">
+                    <a:xfrm>
+                      <a:off x="0" y="0"/>
+                      <a:ext cx="1051560" cy="1257300"/>
+                    </a:xfrm>
+                    <a:prstGeom prst="rect">
+                      <a:avLst/>
+                    </a:prstGeom>
+                    <a:noFill/>
+                    <a:ln>
+                      <a:noFill/>
+                    </a:ln>
+                  </pic:spPr>
+                </pic:pic>
+              </a:graphicData>
+            </a:graphic>
+          </wp:inline>
+        </w:drawing>
+      </w:r>
+    </w:p>
+    <w:p>
+      <w:pPr>
+        <w:tabs>
+          <w:tab w:val="left" w:pos="2085"/>
+        </w:tabs>
+      </w:pPr>
+      <w:r>
+        <w:rPr>
+          <w:b/>
+        </w:rPr>
+        <w:t xml:space="preserve">Крок 4: Доступ до спільної теки на віддаленому комп’ютері. </w:t>
+      </w:r>
+    </w:p>
+    <w:p>
+      <w:pPr>
+        <w:numPr>
+          <w:ilvl w:val="0"/>
+          <w:numId w:val="44"/>
+        </w:numPr>
+        <w:tabs>
+          <w:tab w:val="left" w:pos="2085"/>
+        </w:tabs>
+      </w:pPr>
+      <w:r>
+        <w:t xml:space="preserve">Натисніть </w:t>
+      </w:r>
+      <w:r>
+        <w:rPr>
+          <w:b/>
+        </w:rPr>
+        <w:t>Пуск</w:t>
+      </w:r>
+      <w:r>
+        <w:t xml:space="preserve">&gt; введіть назву спільної теки, наприклад, \\PartnerComputer\ShareXX. Зауважте, що </w:t>
+      </w:r>
+      <w:proofErr w:type="spellStart"/>
+      <w:r>
+        <w:t>PartnerComputer</w:t>
+      </w:r>
+      <w:proofErr w:type="spellEnd"/>
+      <w:r>
+        <w:t xml:space="preserve"> - це ім'я комп'ютера вашого партнера, а </w:t>
+      </w:r>
+      <w:proofErr w:type="spellStart"/>
+      <w:r>
+        <w:t>ShareXX</w:t>
+      </w:r>
+      <w:proofErr w:type="spellEnd"/>
+      <w:r>
+        <w:t xml:space="preserve"> - ім’я спільної теки. </w:t>
+      </w:r>
+    </w:p>
+    <w:p>
+      <w:pPr>
+        <w:tabs>
+          <w:tab w:val="left" w:pos="2085"/>
+        </w:tabs>
+      </w:pPr>
+      <w:r>
+        <w:t xml:space="preserve">Після успішного доступу до ресурсу відображається вміст у теці </w:t>
+      </w:r>
+      <w:proofErr w:type="spellStart"/>
+      <w:r>
+        <w:rPr>
+          <w:b/>
+        </w:rPr>
+        <w:t>ShareXX</w:t>
+      </w:r>
+      <w:proofErr w:type="spellEnd"/>
+      <w:r>
+        <w:t xml:space="preserve">. </w:t>
+      </w:r>
+    </w:p>
+    <w:p>
+      <w:pPr>
+        <w:tabs>
+          <w:tab w:val="left" w:pos="2085"/>
+        </w:tabs>
+      </w:pPr>
+      <w:r>
+        <w:t xml:space="preserve">Запитання: </w:t>
+      </w:r>
+    </w:p>
+    <w:p>
+      <w:pPr>
+        <w:tabs>
+          <w:tab w:val="left" w:pos="2085"/>
+        </w:tabs>
+      </w:pPr>
+      <w:r>
+        <w:t xml:space="preserve">Чи можете ви відкрити файл </w:t>
+      </w:r>
+      <w:proofErr w:type="spellStart"/>
+      <w:r>
+        <w:rPr>
+          <w:b/>
+        </w:rPr>
+        <w:t>Brief</w:t>
+      </w:r>
+      <w:proofErr w:type="spellEnd"/>
+      <w:r>
+        <w:t xml:space="preserve">? </w:t>
+      </w:r>
+    </w:p>
+    <w:p>
+      <w:pPr>
+        <w:tabs>
+          <w:tab w:val="left" w:pos="2085"/>
+        </w:tabs>
+        <w:rPr>
+          <w:b/>
+          <w:bCs/>
+        </w:rPr>
+      </w:pPr>
+      <w:r>
+        <w:rPr>
+          <w:b/>
+          <w:bCs/>
+        </w:rPr>
+        <w:t>Так</w:t>
+      </w:r>
+    </w:p>
+    <w:p>
+      <w:pPr>
+        <w:tabs>
+          <w:tab w:val="left" w:pos="2085"/>
+        </w:tabs>
+      </w:pPr>
+      <w:r>
+        <w:t xml:space="preserve">Чи можете ви видалити файл </w:t>
+      </w:r>
+      <w:proofErr w:type="spellStart"/>
+      <w:r>
+        <w:rPr>
+          <w:b/>
+        </w:rPr>
+        <w:t>Brief</w:t>
+      </w:r>
+      <w:proofErr w:type="spellEnd"/>
+      <w:r>
+        <w:t xml:space="preserve">? Що відбувається? </w:t>
+      </w:r>
+    </w:p>
+    <w:p>
+      <w:pPr>
+        <w:tabs>
+          <w:tab w:val="left" w:pos="2085"/>
+        </w:tabs>
+        <w:rPr>
+          <w:b/>
+          <w:bCs/>
+        </w:rPr>
+      </w:pPr>
+      <w:r>
+        <w:rPr>
+          <w:b/>
+          <w:bCs/>
+        </w:rPr>
+        <w:t>Ні</w:t>
+      </w:r>
+    </w:p>
+    <w:p>
+      <w:pPr>
+        <w:numPr>
+          <w:ilvl w:val="0"/>
+          <w:numId w:val="44"/>
+        </w:numPr>
+        <w:tabs>
+          <w:tab w:val="left" w:pos="2085"/>
+        </w:tabs>
+      </w:pPr>
+      <w:r>
+        <w:t xml:space="preserve">Натисніть </w:t>
+      </w:r>
+      <w:r>
+        <w:rPr>
+          <w:b/>
+        </w:rPr>
+        <w:t>Скасувати</w:t>
+      </w:r>
+      <w:r>
+        <w:t xml:space="preserve">, щоб продовжити. </w:t>
+      </w:r>
+    </w:p>
+    <w:p>
+      <w:pPr>
+        <w:tabs>
+          <w:tab w:val="left" w:pos="2085"/>
+        </w:tabs>
+      </w:pPr>
+      <w:r>
+        <w:rPr>
+          <w:b/>
+        </w:rPr>
+        <w:t xml:space="preserve">Крок 5: Змінення дозволів для спільної теки. </w:t>
+      </w:r>
+    </w:p>
+    <w:p>
+      <w:pPr>
+        <w:numPr>
+          <w:ilvl w:val="0"/>
+          <w:numId w:val="45"/>
+        </w:numPr>
+        <w:tabs>
+          <w:tab w:val="left" w:pos="2085"/>
+        </w:tabs>
+      </w:pPr>
+      <w:r>
+        <w:t xml:space="preserve">Натисніть правою кнопкою миші на теці </w:t>
+      </w:r>
+      <w:proofErr w:type="spellStart"/>
+      <w:r>
+        <w:rPr>
+          <w:b/>
+        </w:rPr>
+        <w:t>ShareXX</w:t>
+      </w:r>
+      <w:proofErr w:type="spellEnd"/>
+      <w:r>
+        <w:t xml:space="preserve">, а потім виберіть </w:t>
+      </w:r>
+      <w:r>
+        <w:rPr>
+          <w:b/>
+        </w:rPr>
+        <w:t>Властивості</w:t>
+      </w:r>
+      <w:r>
+        <w:t xml:space="preserve"> &gt; вкладка </w:t>
+      </w:r>
+      <w:r>
+        <w:rPr>
+          <w:b/>
+        </w:rPr>
+        <w:t>Спільний доступ</w:t>
+      </w:r>
+      <w:r>
+        <w:t xml:space="preserve"> &gt; </w:t>
+      </w:r>
+      <w:r>
+        <w:rPr>
+          <w:b/>
+        </w:rPr>
+        <w:t>Додаткові настройки спільного доступу</w:t>
+      </w:r>
+      <w:r>
+        <w:t>&gt;</w:t>
+      </w:r>
+      <w:r>
+        <w:rPr>
+          <w:b/>
+        </w:rPr>
+        <w:t>Дозволи</w:t>
+      </w:r>
+      <w:r>
+        <w:t xml:space="preserve">. </w:t>
+      </w:r>
+    </w:p>
+    <w:p>
+      <w:pPr>
+        <w:tabs>
+          <w:tab w:val="left" w:pos="2085"/>
+        </w:tabs>
+      </w:pPr>
+      <w:r>
+        <w:rPr>
+          <w:b/>
+        </w:rPr>
+        <w:t xml:space="preserve">Лабораторна робота — Спільний доступ до ресурсів </w:t>
+      </w:r>
+    </w:p>
+    <w:p>
+      <w:pPr>
+        <w:tabs>
+          <w:tab w:val="left" w:pos="2085"/>
+        </w:tabs>
+      </w:pPr>
+      <w:r>
+        <w:t xml:space="preserve">Запитання: </w:t>
+      </w:r>
+    </w:p>
+    <w:p>
+      <w:pPr>
+        <w:tabs>
+          <w:tab w:val="left" w:pos="2085"/>
+        </w:tabs>
+      </w:pPr>
+      <w:r>
+        <w:lastRenderedPageBreak/>
+        <w:t xml:space="preserve">Які дозволи за замовчуванням? </w:t>
+      </w:r>
+    </w:p>
+    <w:p>
+      <w:pPr>
+        <w:tabs>
+          <w:tab w:val="left" w:pos="2085"/>
+        </w:tabs>
+        <w:rPr>
+          <w:b/>
+          <w:bCs/>
+        </w:rPr>
+      </w:pPr>
+      <w:r>
+        <w:rPr>
+          <w:b/>
+          <w:bCs/>
+        </w:rPr>
+        <w:t>За замовчуванням користувачі мають лише дозвіл на читання вони можуть переглядати вміст теки, але не можуть змінювати або видаляти файли.</w:t>
+      </w:r>
+    </w:p>
+    <w:p>
+      <w:pPr>
+        <w:tabs>
+          <w:tab w:val="left" w:pos="2085"/>
+        </w:tabs>
+      </w:pPr>
+      <w:r>
+        <w:t xml:space="preserve">Що потрібно змінити, щоб дозволити віддаленим користувачам вносити зміни в теку </w:t>
+      </w:r>
+      <w:proofErr w:type="spellStart"/>
+      <w:r>
+        <w:rPr>
+          <w:b/>
+        </w:rPr>
+        <w:t>ShareXX</w:t>
+      </w:r>
+      <w:proofErr w:type="spellEnd"/>
+      <w:r>
+        <w:t xml:space="preserve">? </w:t>
+      </w:r>
+    </w:p>
+    <w:p>
+      <w:pPr>
+        <w:tabs>
+          <w:tab w:val="left" w:pos="2085"/>
+        </w:tabs>
+        <w:rPr>
+          <w:b/>
+          <w:bCs/>
+        </w:rPr>
+      </w:pPr>
+      <w:r>
+        <w:rPr>
+          <w:b/>
+          <w:bCs/>
+        </w:rPr>
+        <w:t xml:space="preserve">Необхідно встановити прапорець Дозволити у рядку Змінити  у вікні Дозволи для групи </w:t>
+      </w:r>
+      <w:proofErr w:type="spellStart"/>
+      <w:r>
+        <w:rPr>
+          <w:b/>
+          <w:bCs/>
+        </w:rPr>
+        <w:t>Everyone</w:t>
+      </w:r>
+      <w:proofErr w:type="spellEnd"/>
+      <w:r>
+        <w:rPr>
+          <w:b/>
+          <w:bCs/>
+        </w:rPr>
+        <w:t xml:space="preserve"> . Це надає право створювати, редагувати та видаляти файли у спільній теці.</w:t>
+      </w:r>
+    </w:p>
+    <w:p>
+      <w:pPr>
+        <w:numPr>
+          <w:ilvl w:val="0"/>
+          <w:numId w:val="45"/>
+        </w:numPr>
+        <w:tabs>
+          <w:tab w:val="left" w:pos="2085"/>
+        </w:tabs>
+      </w:pPr>
+      <w:r>
+        <w:t xml:space="preserve">Дозволити </w:t>
+      </w:r>
+      <w:r>
+        <w:rPr>
+          <w:b/>
+        </w:rPr>
+        <w:t>Всі</w:t>
+      </w:r>
+      <w:r>
+        <w:t xml:space="preserve"> змінювати вміст теки </w:t>
+      </w:r>
+      <w:proofErr w:type="spellStart"/>
+      <w:r>
+        <w:rPr>
+          <w:b/>
+        </w:rPr>
+        <w:t>ShareXX</w:t>
+      </w:r>
+      <w:proofErr w:type="spellEnd"/>
+      <w:r>
+        <w:t xml:space="preserve">, встановивши прапорець у стовпці </w:t>
+      </w:r>
+      <w:r>
+        <w:rPr>
+          <w:b/>
+        </w:rPr>
+        <w:t>Дозволити</w:t>
+      </w:r>
+      <w:r>
+        <w:t xml:space="preserve"> та в рядку </w:t>
+      </w:r>
+      <w:r>
+        <w:rPr>
+          <w:b/>
+        </w:rPr>
+        <w:t>Змінити</w:t>
+      </w:r>
+      <w:r>
+        <w:t xml:space="preserve">. Натисніть кнопку </w:t>
+      </w:r>
+      <w:r>
+        <w:rPr>
+          <w:b/>
+        </w:rPr>
+        <w:t>ОК</w:t>
+      </w:r>
+      <w:r>
+        <w:t xml:space="preserve">, щоб закрити вікно </w:t>
+      </w:r>
+      <w:r>
+        <w:rPr>
+          <w:b/>
+        </w:rPr>
+        <w:t>Дозволи</w:t>
+      </w:r>
+      <w:r>
+        <w:t xml:space="preserve">. Натисніть </w:t>
+      </w:r>
+      <w:r>
+        <w:rPr>
+          <w:b/>
+        </w:rPr>
+        <w:t>OK</w:t>
+      </w:r>
+      <w:r>
+        <w:t xml:space="preserve">, щоб закрити вікно </w:t>
+      </w:r>
+      <w:r>
+        <w:rPr>
+          <w:b/>
+        </w:rPr>
+        <w:t>Додаткові настройки спільного доступу</w:t>
+      </w:r>
+      <w:r>
+        <w:t xml:space="preserve">. Натисніть </w:t>
+      </w:r>
+      <w:r>
+        <w:rPr>
+          <w:b/>
+        </w:rPr>
+        <w:t>Закрити</w:t>
+      </w:r>
+      <w:r>
+        <w:t xml:space="preserve">, щоб вийти з вікна </w:t>
+      </w:r>
+      <w:r>
+        <w:rPr>
+          <w:b/>
+        </w:rPr>
+        <w:t>Властивості</w:t>
+      </w:r>
+      <w:r>
+        <w:t xml:space="preserve">. </w:t>
+      </w:r>
+    </w:p>
+    <w:p>
+      <w:pPr>
+        <w:numPr>
+          <w:ilvl w:val="0"/>
+          <w:numId w:val="45"/>
+        </w:numPr>
+        <w:tabs>
+          <w:tab w:val="left" w:pos="2085"/>
+        </w:tabs>
+      </w:pPr>
+      <w:r>
+        <w:t xml:space="preserve">Після того, як ваш партнер також </w:t>
+      </w:r>
+      <w:proofErr w:type="spellStart"/>
+      <w:r>
+        <w:t>вніс</w:t>
+      </w:r>
+      <w:proofErr w:type="spellEnd"/>
+      <w:r>
+        <w:t xml:space="preserve"> ті самі зміни дозволу для своєї спільної теки, перейдіть до теки </w:t>
+      </w:r>
+      <w:proofErr w:type="spellStart"/>
+      <w:r>
+        <w:rPr>
+          <w:b/>
+        </w:rPr>
+        <w:t>ShareXX</w:t>
+      </w:r>
+      <w:proofErr w:type="spellEnd"/>
+      <w:r>
+        <w:t xml:space="preserve"> знову, використовуючи той самий шлях. </w:t>
+      </w:r>
+    </w:p>
+    <w:p>
+      <w:pPr>
+        <w:tabs>
+          <w:tab w:val="left" w:pos="2085"/>
+        </w:tabs>
+      </w:pPr>
+      <w:r>
+        <w:t xml:space="preserve">Запитання: </w:t>
+      </w:r>
+    </w:p>
+    <w:p>
+      <w:pPr>
+        <w:tabs>
+          <w:tab w:val="left" w:pos="2085"/>
+        </w:tabs>
+      </w:pPr>
+      <w:r>
+        <w:t xml:space="preserve">Чи можете ви відкрити файл </w:t>
+      </w:r>
+      <w:proofErr w:type="spellStart"/>
+      <w:r>
+        <w:rPr>
+          <w:b/>
+        </w:rPr>
+        <w:t>Brief</w:t>
+      </w:r>
+      <w:proofErr w:type="spellEnd"/>
+      <w:r>
+        <w:t xml:space="preserve">? </w:t>
+      </w:r>
+    </w:p>
+    <w:p>
+      <w:pPr>
+        <w:tabs>
+          <w:tab w:val="left" w:pos="2085"/>
+        </w:tabs>
+        <w:rPr>
+          <w:b/>
+          <w:bCs/>
+        </w:rPr>
+      </w:pPr>
+      <w:r>
+        <w:rPr>
+          <w:b/>
+          <w:bCs/>
+        </w:rPr>
+        <w:t>Так</w:t>
+      </w:r>
+    </w:p>
+    <w:p>
+      <w:pPr>
+        <w:tabs>
+          <w:tab w:val="left" w:pos="2085"/>
+        </w:tabs>
+      </w:pPr>
+      <w:r>
+        <w:t xml:space="preserve">Чи можете ви видалити файл </w:t>
+      </w:r>
+      <w:proofErr w:type="spellStart"/>
+      <w:r>
+        <w:rPr>
+          <w:b/>
+        </w:rPr>
+        <w:t>Brief</w:t>
+      </w:r>
+      <w:proofErr w:type="spellEnd"/>
+      <w:r>
+        <w:t xml:space="preserve">? Що відбувається? </w:t>
+      </w:r>
+    </w:p>
+    <w:p>
+      <w:pPr>
+        <w:tabs>
+          <w:tab w:val="left" w:pos="2085"/>
+        </w:tabs>
+        <w:rPr>
+          <w:b/>
+          <w:bCs/>
+        </w:rPr>
+      </w:pPr>
+      <w:r>
+        <w:rPr>
+          <w:b/>
+          <w:bCs/>
+        </w:rPr>
+        <w:t>Так</w:t>
+      </w:r>
+    </w:p>
+    <w:p>
+      <w:pPr>
+        <w:tabs>
+          <w:tab w:val="left" w:pos="2085"/>
+        </w:tabs>
+      </w:pPr>
+      <w:r>
+        <w:t xml:space="preserve">Що ви можете зробити, щоб призначити літеру диска для спільної теки вашого партнера? </w:t>
+      </w:r>
+    </w:p>
+    <w:p>
+      <w:pPr>
+        <w:tabs>
+          <w:tab w:val="left" w:pos="2085"/>
+        </w:tabs>
+        <w:rPr>
+          <w:b/>
+          <w:bCs/>
+        </w:rPr>
+      </w:pPr>
+      <w:r>
+        <w:rPr>
+          <w:b/>
+          <w:bCs/>
+        </w:rPr>
+        <w:t>Можна підключити спільну теку як мережевий диск:</w:t>
+      </w:r>
+    </w:p>
+    <w:p>
+      <w:pPr>
+        <w:numPr>
+          <w:ilvl w:val="0"/>
+          <w:numId w:val="46"/>
+        </w:numPr>
+        <w:tabs>
+          <w:tab w:val="left" w:pos="2085"/>
+        </w:tabs>
+        <w:rPr>
+          <w:b/>
+          <w:bCs/>
+        </w:rPr>
+      </w:pPr>
+      <w:r>
+        <w:rPr>
+          <w:b/>
+          <w:bCs/>
+        </w:rPr>
+        <w:t>Відкрити Провідник → Цей комп’ютер → Підключити мережевий диск.</w:t>
+      </w:r>
+    </w:p>
+    <w:p>
+      <w:pPr>
+        <w:numPr>
+          <w:ilvl w:val="0"/>
+          <w:numId w:val="46"/>
+        </w:numPr>
+        <w:tabs>
+          <w:tab w:val="left" w:pos="2085"/>
+        </w:tabs>
+        <w:rPr>
+          <w:b/>
+          <w:bCs/>
+        </w:rPr>
+      </w:pPr>
+      <w:r>
+        <w:rPr>
+          <w:b/>
+          <w:bCs/>
+        </w:rPr>
+        <w:t>Вибрати вільну літеру диска (наприклад, Z:)</w:t>
+      </w:r>
+    </w:p>
+    <w:p>
+      <w:pPr>
+        <w:tabs>
+          <w:tab w:val="left" w:pos="2085"/>
+        </w:tabs>
+        <w:rPr>
+          <w:b/>
+          <w:bCs/>
+        </w:rPr>
+      </w:pPr>
+      <w:r>
+        <w:rPr>
+          <w:b/>
+          <w:bCs/>
+        </w:rPr>
+        <w:t xml:space="preserve">Вказати шлях до теки, наприклад: \\ </w:t>
+      </w:r>
+      <w:r>
+        <w:rPr>
+          <w:b/>
+          <w:bCs/>
+          <w:lang w:val="en-US"/>
+        </w:rPr>
+        <w:t>DESKTOP-NLUEV5M\</w:t>
+      </w:r>
+      <w:r>
+        <w:rPr>
+          <w:b/>
+          <w:bCs/>
+        </w:rPr>
+        <w:t>\</w:t>
+      </w:r>
+      <w:proofErr w:type="spellStart"/>
+      <w:r>
+        <w:rPr>
+          <w:b/>
+          <w:bCs/>
+        </w:rPr>
+        <w:t>Share</w:t>
+      </w:r>
+      <w:proofErr w:type="spellEnd"/>
+      <w:r>
+        <w:rPr>
+          <w:b/>
+          <w:bCs/>
+          <w:lang w:val="en-US"/>
+        </w:rPr>
+        <w:t>DR</w:t>
+      </w:r>
+    </w:p>
+    <w:p>
+      <w:pPr>
+        <w:numPr>
+          <w:ilvl w:val="0"/>
+          <w:numId w:val="46"/>
+        </w:numPr>
+        <w:tabs>
+          <w:tab w:val="left" w:pos="2085"/>
+        </w:tabs>
+        <w:rPr>
+          <w:b/>
+          <w:bCs/>
+        </w:rPr>
+      </w:pPr>
+      <w:r>
+        <w:rPr>
+          <w:b/>
+          <w:bCs/>
+        </w:rPr>
+        <w:t>Натиснути Готово — після цього спільна тека з’явиться як окремий диск у системі.</w:t>
+      </w:r>
+    </w:p>
+    <w:p>
+      <w:pPr>
+        <w:tabs>
+          <w:tab w:val="left" w:pos="2085"/>
+        </w:tabs>
+      </w:pPr>
+    </w:p>
+    <w:p>
+      <w:pPr>
+        <w:numPr>
+          <w:ilvl w:val="0"/>
+          <w:numId w:val="45"/>
+        </w:numPr>
+        <w:tabs>
+          <w:tab w:val="left" w:pos="2085"/>
+        </w:tabs>
+      </w:pPr>
+      <w:r>
+        <w:t xml:space="preserve">Видаліть загальну теку </w:t>
+      </w:r>
+      <w:proofErr w:type="spellStart"/>
+      <w:r>
+        <w:rPr>
+          <w:b/>
+        </w:rPr>
+        <w:t>ShareXX</w:t>
+      </w:r>
+      <w:proofErr w:type="spellEnd"/>
+      <w:r>
+        <w:t xml:space="preserve"> і закрийте всі відкриті вікна. </w:t>
+      </w:r>
+    </w:p>
+    <w:p>
+      <w:pPr>
+        <w:tabs>
+          <w:tab w:val="left" w:pos="2085"/>
+        </w:tabs>
+      </w:pPr>
+      <w:r>
+        <w:rPr>
+          <w:i/>
+        </w:rPr>
+        <w:t xml:space="preserve">Кінець документа </w:t>
       </w:r>
     </w:p>
     <w:p>
@@ -1425,6 +3514,218 @@
     </w:lvl>
   </w:abstractNum>
   <w:abstractNum w:abstractNumId="6" w15:restartNumberingAfterBreak="0">
+    <w:nsid w:val="0E2717E7"/>
+    <w:multiLevelType w:val="hybridMultilevel"/>
+    <w:tmpl w:val="69986504"/>
+    <w:lvl w:ilvl="0" w:tplc="DE5C0018">
+      <w:start w:val="1"/>
+      <w:numFmt w:val="lowerLetter"/>
+      <w:lvlText w:val="%1."/>
+      <w:lvlJc w:val="left"/>
+      <w:pPr>
+        <w:ind w:left="687" w:firstLine="0"/>
+      </w:pPr>
+      <w:rPr>
+        <w:rFonts w:ascii="Arial" w:eastAsia="Arial" w:hAnsi="Arial" w:cs="Arial"/>
+        <w:b w:val="0"/>
+        <w:i w:val="0"/>
+        <w:strike w:val="0"/>
+        <w:dstrike w:val="0"/>
+        <w:color w:val="000000"/>
+        <w:sz w:val="19"/>
+        <w:szCs w:val="19"/>
+        <w:u w:val="none" w:color="000000"/>
+        <w:effect w:val="none"/>
+        <w:bdr w:val="none" w:sz="0" w:space="0" w:color="auto" w:frame="1"/>
+        <w:vertAlign w:val="baseline"/>
+      </w:rPr>
+    </w:lvl>
+    <w:lvl w:ilvl="1" w:tplc="02942FE8">
+      <w:start w:val="1"/>
+      <w:numFmt w:val="lowerLetter"/>
+      <w:lvlText w:val="%2"/>
+      <w:lvlJc w:val="left"/>
+      <w:pPr>
+        <w:ind w:left="1431" w:firstLine="0"/>
+      </w:pPr>
+      <w:rPr>
+        <w:rFonts w:ascii="Arial" w:eastAsia="Arial" w:hAnsi="Arial" w:cs="Arial"/>
+        <w:b w:val="0"/>
+        <w:i w:val="0"/>
+        <w:strike w:val="0"/>
+        <w:dstrike w:val="0"/>
+        <w:color w:val="000000"/>
+        <w:sz w:val="19"/>
+        <w:szCs w:val="19"/>
+        <w:u w:val="none" w:color="000000"/>
+        <w:effect w:val="none"/>
+        <w:bdr w:val="none" w:sz="0" w:space="0" w:color="auto" w:frame="1"/>
+        <w:vertAlign w:val="baseline"/>
+      </w:rPr>
+    </w:lvl>
+    <w:lvl w:ilvl="2" w:tplc="1FA670F6">
+      <w:start w:val="1"/>
+      <w:numFmt w:val="lowerRoman"/>
+      <w:lvlText w:val="%3"/>
+      <w:lvlJc w:val="left"/>
+      <w:pPr>
+        <w:ind w:left="2151" w:firstLine="0"/>
+      </w:pPr>
+      <w:rPr>
+        <w:rFonts w:ascii="Arial" w:eastAsia="Arial" w:hAnsi="Arial" w:cs="Arial"/>
+        <w:b w:val="0"/>
+        <w:i w:val="0"/>
+        <w:strike w:val="0"/>
+        <w:dstrike w:val="0"/>
+        <w:color w:val="000000"/>
+        <w:sz w:val="19"/>
+        <w:szCs w:val="19"/>
+        <w:u w:val="none" w:color="000000"/>
+        <w:effect w:val="none"/>
+        <w:bdr w:val="none" w:sz="0" w:space="0" w:color="auto" w:frame="1"/>
+        <w:vertAlign w:val="baseline"/>
+      </w:rPr>
+    </w:lvl>
+    <w:lvl w:ilvl="3" w:tplc="1A22F5A8">
+      <w:start w:val="1"/>
+      <w:numFmt w:val="decimal"/>
+      <w:lvlText w:val="%4"/>
+      <w:lvlJc w:val="left"/>
+      <w:pPr>
+        <w:ind w:left="2871" w:firstLine="0"/>
+      </w:pPr>
+      <w:rPr>
+        <w:rFonts w:ascii="Arial" w:eastAsia="Arial" w:hAnsi="Arial" w:cs="Arial"/>
+        <w:b w:val="0"/>
+        <w:i w:val="0"/>
+        <w:strike w:val="0"/>
+        <w:dstrike w:val="0"/>
+        <w:color w:val="000000"/>
+        <w:sz w:val="19"/>
+        <w:szCs w:val="19"/>
+        <w:u w:val="none" w:color="000000"/>
+        <w:effect w:val="none"/>
+        <w:bdr w:val="none" w:sz="0" w:space="0" w:color="auto" w:frame="1"/>
+        <w:vertAlign w:val="baseline"/>
+      </w:rPr>
+    </w:lvl>
+    <w:lvl w:ilvl="4" w:tplc="F288CEB6">
+      <w:start w:val="1"/>
+      <w:numFmt w:val="lowerLetter"/>
+      <w:lvlText w:val="%5"/>
+      <w:lvlJc w:val="left"/>
+      <w:pPr>
+        <w:ind w:left="3591" w:firstLine="0"/>
+      </w:pPr>
+      <w:rPr>
+        <w:rFonts w:ascii="Arial" w:eastAsia="Arial" w:hAnsi="Arial" w:cs="Arial"/>
+        <w:b w:val="0"/>
+        <w:i w:val="0"/>
+        <w:strike w:val="0"/>
+        <w:dstrike w:val="0"/>
+        <w:color w:val="000000"/>
+        <w:sz w:val="19"/>
+        <w:szCs w:val="19"/>
+        <w:u w:val="none" w:color="000000"/>
+        <w:effect w:val="none"/>
+        <w:bdr w:val="none" w:sz="0" w:space="0" w:color="auto" w:frame="1"/>
+        <w:vertAlign w:val="baseline"/>
+      </w:rPr>
+    </w:lvl>
+    <w:lvl w:ilvl="5" w:tplc="9802081E">
+      <w:start w:val="1"/>
+      <w:numFmt w:val="lowerRoman"/>
+      <w:lvlText w:val="%6"/>
+      <w:lvlJc w:val="left"/>
+      <w:pPr>
+        <w:ind w:left="4311" w:firstLine="0"/>
+      </w:pPr>
+      <w:rPr>
+        <w:rFonts w:ascii="Arial" w:eastAsia="Arial" w:hAnsi="Arial" w:cs="Arial"/>
+        <w:b w:val="0"/>
+        <w:i w:val="0"/>
+        <w:strike w:val="0"/>
+        <w:dstrike w:val="0"/>
+        <w:color w:val="000000"/>
+        <w:sz w:val="19"/>
+        <w:szCs w:val="19"/>
+        <w:u w:val="none" w:color="000000"/>
+        <w:effect w:val="none"/>
+        <w:bdr w:val="none" w:sz="0" w:space="0" w:color="auto" w:frame="1"/>
+        <w:vertAlign w:val="baseline"/>
+      </w:rPr>
+    </w:lvl>
+    <w:lvl w:ilvl="6" w:tplc="B4A0EF1A">
+      <w:start w:val="1"/>
+      <w:numFmt w:val="decimal"/>
+      <w:lvlText w:val="%7"/>
+      <w:lvlJc w:val="left"/>
+      <w:pPr>
+        <w:ind w:left="5031" w:firstLine="0"/>
+      </w:pPr>
+      <w:rPr>
+        <w:rFonts w:ascii="Arial" w:eastAsia="Arial" w:hAnsi="Arial" w:cs="Arial"/>
+        <w:b w:val="0"/>
+        <w:i w:val="0"/>
+        <w:strike w:val="0"/>
+        <w:dstrike w:val="0"/>
+        <w:color w:val="000000"/>
+        <w:sz w:val="19"/>
+        <w:szCs w:val="19"/>
+        <w:u w:val="none" w:color="000000"/>
+        <w:effect w:val="none"/>
+        <w:bdr w:val="none" w:sz="0" w:space="0" w:color="auto" w:frame="1"/>
+        <w:vertAlign w:val="baseline"/>
+      </w:rPr>
+    </w:lvl>
+    <w:lvl w:ilvl="7" w:tplc="6DCA68B6">
+      <w:start w:val="1"/>
+      <w:numFmt w:val="lowerLetter"/>
+      <w:lvlText w:val="%8"/>
+      <w:lvlJc w:val="left"/>
+      <w:pPr>
+        <w:ind w:left="5751" w:firstLine="0"/>
+      </w:pPr>
+      <w:rPr>
+        <w:rFonts w:ascii="Arial" w:eastAsia="Arial" w:hAnsi="Arial" w:cs="Arial"/>
+        <w:b w:val="0"/>
+        <w:i w:val="0"/>
+        <w:strike w:val="0"/>
+        <w:dstrike w:val="0"/>
+        <w:color w:val="000000"/>
+        <w:sz w:val="19"/>
+        <w:szCs w:val="19"/>
+        <w:u w:val="none" w:color="000000"/>
+        <w:effect w:val="none"/>
+        <w:bdr w:val="none" w:sz="0" w:space="0" w:color="auto" w:frame="1"/>
+        <w:vertAlign w:val="baseline"/>
+      </w:rPr>
+    </w:lvl>
+    <w:lvl w:ilvl="8" w:tplc="7896A6E4">
+      <w:start w:val="1"/>
+      <w:numFmt w:val="lowerRoman"/>
+      <w:lvlText w:val="%9"/>
+      <w:lvlJc w:val="left"/>
+      <w:pPr>
+        <w:ind w:left="6471" w:firstLine="0"/>
+      </w:pPr>
+      <w:rPr>
+        <w:rFonts w:ascii="Arial" w:eastAsia="Arial" w:hAnsi="Arial" w:cs="Arial"/>
+        <w:b w:val="0"/>
+        <w:i w:val="0"/>
+        <w:strike w:val="0"/>
+        <w:dstrike w:val="0"/>
+        <w:color w:val="000000"/>
+        <w:sz w:val="19"/>
+        <w:szCs w:val="19"/>
+        <w:u w:val="none" w:color="000000"/>
+        <w:effect w:val="none"/>
+        <w:bdr w:val="none" w:sz="0" w:space="0" w:color="auto" w:frame="1"/>
+        <w:vertAlign w:val="baseline"/>
+      </w:rPr>
+    </w:lvl>
+  </w:abstractNum>
+  <w:abstractNum w:abstractNumId="7" w15:restartNumberingAfterBreak="0">
     <w:nsid w:val="113B34DB"/>
     <w:multiLevelType w:val="hybridMultilevel"/>
     <w:tmpl w:val="4FEEEF5E"/>
@@ -1513,7 +3814,7 @@
       </w:pPr>
     </w:lvl>
   </w:abstractNum>
-  <w:abstractNum w:abstractNumId="7" w15:restartNumberingAfterBreak="0">
+  <w:abstractNum w:abstractNumId="8" w15:restartNumberingAfterBreak="0">
     <w:nsid w:val="147E533E"/>
     <w:multiLevelType w:val="hybridMultilevel"/>
     <w:tmpl w:val="DD6E5C64"/>
@@ -1602,7 +3903,7 @@
       </w:pPr>
     </w:lvl>
   </w:abstractNum>
-  <w:abstractNum w:abstractNumId="8" w15:restartNumberingAfterBreak="0">
+  <w:abstractNum w:abstractNumId="9" w15:restartNumberingAfterBreak="0">
     <w:nsid w:val="14B81B4F"/>
     <w:multiLevelType w:val="hybridMultilevel"/>
     <w:tmpl w:val="43BCFBCA"/>
@@ -1691,7 +3992,431 @@
       </w:pPr>
     </w:lvl>
   </w:abstractNum>
-  <w:abstractNum w:abstractNumId="9" w15:restartNumberingAfterBreak="0">
+  <w:abstractNum w:abstractNumId="10" w15:restartNumberingAfterBreak="0">
+    <w:nsid w:val="1768192E"/>
+    <w:multiLevelType w:val="hybridMultilevel"/>
+    <w:tmpl w:val="52F4ED2A"/>
+    <w:lvl w:ilvl="0" w:tplc="0A06EA7C">
+      <w:start w:val="3"/>
+      <w:numFmt w:val="lowerLetter"/>
+      <w:lvlText w:val="%1."/>
+      <w:lvlJc w:val="left"/>
+      <w:pPr>
+        <w:ind w:left="687" w:firstLine="0"/>
+      </w:pPr>
+      <w:rPr>
+        <w:rFonts w:ascii="Arial" w:eastAsia="Arial" w:hAnsi="Arial" w:cs="Arial"/>
+        <w:b w:val="0"/>
+        <w:i w:val="0"/>
+        <w:strike w:val="0"/>
+        <w:dstrike w:val="0"/>
+        <w:color w:val="000000"/>
+        <w:sz w:val="19"/>
+        <w:szCs w:val="19"/>
+        <w:u w:val="none" w:color="000000"/>
+        <w:effect w:val="none"/>
+        <w:bdr w:val="none" w:sz="0" w:space="0" w:color="auto" w:frame="1"/>
+        <w:vertAlign w:val="baseline"/>
+      </w:rPr>
+    </w:lvl>
+    <w:lvl w:ilvl="1" w:tplc="475AB222">
+      <w:start w:val="1"/>
+      <w:numFmt w:val="lowerLetter"/>
+      <w:lvlText w:val="%2"/>
+      <w:lvlJc w:val="left"/>
+      <w:pPr>
+        <w:ind w:left="1430" w:firstLine="0"/>
+      </w:pPr>
+      <w:rPr>
+        <w:rFonts w:ascii="Arial" w:eastAsia="Arial" w:hAnsi="Arial" w:cs="Arial"/>
+        <w:b w:val="0"/>
+        <w:i w:val="0"/>
+        <w:strike w:val="0"/>
+        <w:dstrike w:val="0"/>
+        <w:color w:val="000000"/>
+        <w:sz w:val="19"/>
+        <w:szCs w:val="19"/>
+        <w:u w:val="none" w:color="000000"/>
+        <w:effect w:val="none"/>
+        <w:bdr w:val="none" w:sz="0" w:space="0" w:color="auto" w:frame="1"/>
+        <w:vertAlign w:val="baseline"/>
+      </w:rPr>
+    </w:lvl>
+    <w:lvl w:ilvl="2" w:tplc="6EC6FF0A">
+      <w:start w:val="1"/>
+      <w:numFmt w:val="lowerRoman"/>
+      <w:lvlText w:val="%3"/>
+      <w:lvlJc w:val="left"/>
+      <w:pPr>
+        <w:ind w:left="2150" w:firstLine="0"/>
+      </w:pPr>
+      <w:rPr>
+        <w:rFonts w:ascii="Arial" w:eastAsia="Arial" w:hAnsi="Arial" w:cs="Arial"/>
+        <w:b w:val="0"/>
+        <w:i w:val="0"/>
+        <w:strike w:val="0"/>
+        <w:dstrike w:val="0"/>
+        <w:color w:val="000000"/>
+        <w:sz w:val="19"/>
+        <w:szCs w:val="19"/>
+        <w:u w:val="none" w:color="000000"/>
+        <w:effect w:val="none"/>
+        <w:bdr w:val="none" w:sz="0" w:space="0" w:color="auto" w:frame="1"/>
+        <w:vertAlign w:val="baseline"/>
+      </w:rPr>
+    </w:lvl>
+    <w:lvl w:ilvl="3" w:tplc="B1D01F00">
+      <w:start w:val="1"/>
+      <w:numFmt w:val="decimal"/>
+      <w:lvlText w:val="%4"/>
+      <w:lvlJc w:val="left"/>
+      <w:pPr>
+        <w:ind w:left="2870" w:firstLine="0"/>
+      </w:pPr>
+      <w:rPr>
+        <w:rFonts w:ascii="Arial" w:eastAsia="Arial" w:hAnsi="Arial" w:cs="Arial"/>
+        <w:b w:val="0"/>
+        <w:i w:val="0"/>
+        <w:strike w:val="0"/>
+        <w:dstrike w:val="0"/>
+        <w:color w:val="000000"/>
+        <w:sz w:val="19"/>
+        <w:szCs w:val="19"/>
+        <w:u w:val="none" w:color="000000"/>
+        <w:effect w:val="none"/>
+        <w:bdr w:val="none" w:sz="0" w:space="0" w:color="auto" w:frame="1"/>
+        <w:vertAlign w:val="baseline"/>
+      </w:rPr>
+    </w:lvl>
+    <w:lvl w:ilvl="4" w:tplc="ABE6106E">
+      <w:start w:val="1"/>
+      <w:numFmt w:val="lowerLetter"/>
+      <w:lvlText w:val="%5"/>
+      <w:lvlJc w:val="left"/>
+      <w:pPr>
+        <w:ind w:left="3590" w:firstLine="0"/>
+      </w:pPr>
+      <w:rPr>
+        <w:rFonts w:ascii="Arial" w:eastAsia="Arial" w:hAnsi="Arial" w:cs="Arial"/>
+        <w:b w:val="0"/>
+        <w:i w:val="0"/>
+        <w:strike w:val="0"/>
+        <w:dstrike w:val="0"/>
+        <w:color w:val="000000"/>
+        <w:sz w:val="19"/>
+        <w:szCs w:val="19"/>
+        <w:u w:val="none" w:color="000000"/>
+        <w:effect w:val="none"/>
+        <w:bdr w:val="none" w:sz="0" w:space="0" w:color="auto" w:frame="1"/>
+        <w:vertAlign w:val="baseline"/>
+      </w:rPr>
+    </w:lvl>
+    <w:lvl w:ilvl="5" w:tplc="BECAF394">
+      <w:start w:val="1"/>
+      <w:numFmt w:val="lowerRoman"/>
+      <w:lvlText w:val="%6"/>
+      <w:lvlJc w:val="left"/>
+      <w:pPr>
+        <w:ind w:left="4310" w:firstLine="0"/>
+      </w:pPr>
+      <w:rPr>
+        <w:rFonts w:ascii="Arial" w:eastAsia="Arial" w:hAnsi="Arial" w:cs="Arial"/>
+        <w:b w:val="0"/>
+        <w:i w:val="0"/>
+        <w:strike w:val="0"/>
+        <w:dstrike w:val="0"/>
+        <w:color w:val="000000"/>
+        <w:sz w:val="19"/>
+        <w:szCs w:val="19"/>
+        <w:u w:val="none" w:color="000000"/>
+        <w:effect w:val="none"/>
+        <w:bdr w:val="none" w:sz="0" w:space="0" w:color="auto" w:frame="1"/>
+        <w:vertAlign w:val="baseline"/>
+      </w:rPr>
+    </w:lvl>
+    <w:lvl w:ilvl="6" w:tplc="31DA05CE">
+      <w:start w:val="1"/>
+      <w:numFmt w:val="decimal"/>
+      <w:lvlText w:val="%7"/>
+      <w:lvlJc w:val="left"/>
+      <w:pPr>
+        <w:ind w:left="5030" w:firstLine="0"/>
+      </w:pPr>
+      <w:rPr>
+        <w:rFonts w:ascii="Arial" w:eastAsia="Arial" w:hAnsi="Arial" w:cs="Arial"/>
+        <w:b w:val="0"/>
+        <w:i w:val="0"/>
+        <w:strike w:val="0"/>
+        <w:dstrike w:val="0"/>
+        <w:color w:val="000000"/>
+        <w:sz w:val="19"/>
+        <w:szCs w:val="19"/>
+        <w:u w:val="none" w:color="000000"/>
+        <w:effect w:val="none"/>
+        <w:bdr w:val="none" w:sz="0" w:space="0" w:color="auto" w:frame="1"/>
+        <w:vertAlign w:val="baseline"/>
+      </w:rPr>
+    </w:lvl>
+    <w:lvl w:ilvl="7" w:tplc="0E0C3250">
+      <w:start w:val="1"/>
+      <w:numFmt w:val="lowerLetter"/>
+      <w:lvlText w:val="%8"/>
+      <w:lvlJc w:val="left"/>
+      <w:pPr>
+        <w:ind w:left="5750" w:firstLine="0"/>
+      </w:pPr>
+      <w:rPr>
+        <w:rFonts w:ascii="Arial" w:eastAsia="Arial" w:hAnsi="Arial" w:cs="Arial"/>
+        <w:b w:val="0"/>
+        <w:i w:val="0"/>
+        <w:strike w:val="0"/>
+        <w:dstrike w:val="0"/>
+        <w:color w:val="000000"/>
+        <w:sz w:val="19"/>
+        <w:szCs w:val="19"/>
+        <w:u w:val="none" w:color="000000"/>
+        <w:effect w:val="none"/>
+        <w:bdr w:val="none" w:sz="0" w:space="0" w:color="auto" w:frame="1"/>
+        <w:vertAlign w:val="baseline"/>
+      </w:rPr>
+    </w:lvl>
+    <w:lvl w:ilvl="8" w:tplc="A1EC6442">
+      <w:start w:val="1"/>
+      <w:numFmt w:val="lowerRoman"/>
+      <w:lvlText w:val="%9"/>
+      <w:lvlJc w:val="left"/>
+      <w:pPr>
+        <w:ind w:left="6470" w:firstLine="0"/>
+      </w:pPr>
+      <w:rPr>
+        <w:rFonts w:ascii="Arial" w:eastAsia="Arial" w:hAnsi="Arial" w:cs="Arial"/>
+        <w:b w:val="0"/>
+        <w:i w:val="0"/>
+        <w:strike w:val="0"/>
+        <w:dstrike w:val="0"/>
+        <w:color w:val="000000"/>
+        <w:sz w:val="19"/>
+        <w:szCs w:val="19"/>
+        <w:u w:val="none" w:color="000000"/>
+        <w:effect w:val="none"/>
+        <w:bdr w:val="none" w:sz="0" w:space="0" w:color="auto" w:frame="1"/>
+        <w:vertAlign w:val="baseline"/>
+      </w:rPr>
+    </w:lvl>
+  </w:abstractNum>
+  <w:abstractNum w:abstractNumId="11" w15:restartNumberingAfterBreak="0">
+    <w:nsid w:val="180D6F35"/>
+    <w:multiLevelType w:val="hybridMultilevel"/>
+    <w:tmpl w:val="A45AAA14"/>
+    <w:lvl w:ilvl="0" w:tplc="5F98BF34">
+      <w:start w:val="1"/>
+      <w:numFmt w:val="lowerLetter"/>
+      <w:lvlText w:val="%1."/>
+      <w:lvlJc w:val="left"/>
+      <w:pPr>
+        <w:ind w:left="695" w:firstLine="0"/>
+      </w:pPr>
+      <w:rPr>
+        <w:rFonts w:ascii="Arial" w:eastAsia="Arial" w:hAnsi="Arial" w:cs="Arial"/>
+        <w:b w:val="0"/>
+        <w:i w:val="0"/>
+        <w:strike w:val="0"/>
+        <w:dstrike w:val="0"/>
+        <w:color w:val="000000"/>
+        <w:sz w:val="19"/>
+        <w:szCs w:val="19"/>
+        <w:u w:val="none" w:color="000000"/>
+        <w:effect w:val="none"/>
+        <w:bdr w:val="none" w:sz="0" w:space="0" w:color="auto" w:frame="1"/>
+        <w:vertAlign w:val="baseline"/>
+      </w:rPr>
+    </w:lvl>
+    <w:lvl w:ilvl="1" w:tplc="A2E0E76E">
+      <w:start w:val="1"/>
+      <w:numFmt w:val="lowerLetter"/>
+      <w:lvlText w:val="%2"/>
+      <w:lvlJc w:val="left"/>
+      <w:pPr>
+        <w:ind w:left="1430" w:firstLine="0"/>
+      </w:pPr>
+      <w:rPr>
+        <w:rFonts w:ascii="Arial" w:eastAsia="Arial" w:hAnsi="Arial" w:cs="Arial"/>
+        <w:b w:val="0"/>
+        <w:i w:val="0"/>
+        <w:strike w:val="0"/>
+        <w:dstrike w:val="0"/>
+        <w:color w:val="000000"/>
+        <w:sz w:val="19"/>
+        <w:szCs w:val="19"/>
+        <w:u w:val="none" w:color="000000"/>
+        <w:effect w:val="none"/>
+        <w:bdr w:val="none" w:sz="0" w:space="0" w:color="auto" w:frame="1"/>
+        <w:vertAlign w:val="baseline"/>
+      </w:rPr>
+    </w:lvl>
+    <w:lvl w:ilvl="2" w:tplc="06C4F6EC">
+      <w:start w:val="1"/>
+      <w:numFmt w:val="lowerRoman"/>
+      <w:lvlText w:val="%3"/>
+      <w:lvlJc w:val="left"/>
+      <w:pPr>
+        <w:ind w:left="2150" w:firstLine="0"/>
+      </w:pPr>
+      <w:rPr>
+        <w:rFonts w:ascii="Arial" w:eastAsia="Arial" w:hAnsi="Arial" w:cs="Arial"/>
+        <w:b w:val="0"/>
+        <w:i w:val="0"/>
+        <w:strike w:val="0"/>
+        <w:dstrike w:val="0"/>
+        <w:color w:val="000000"/>
+        <w:sz w:val="19"/>
+        <w:szCs w:val="19"/>
+        <w:u w:val="none" w:color="000000"/>
+        <w:effect w:val="none"/>
+        <w:bdr w:val="none" w:sz="0" w:space="0" w:color="auto" w:frame="1"/>
+        <w:vertAlign w:val="baseline"/>
+      </w:rPr>
+    </w:lvl>
+    <w:lvl w:ilvl="3" w:tplc="5A36552A">
+      <w:start w:val="1"/>
+      <w:numFmt w:val="decimal"/>
+      <w:lvlText w:val="%4"/>
+      <w:lvlJc w:val="left"/>
+      <w:pPr>
+        <w:ind w:left="2870" w:firstLine="0"/>
+      </w:pPr>
+      <w:rPr>
+        <w:rFonts w:ascii="Arial" w:eastAsia="Arial" w:hAnsi="Arial" w:cs="Arial"/>
+        <w:b w:val="0"/>
+        <w:i w:val="0"/>
+        <w:strike w:val="0"/>
+        <w:dstrike w:val="0"/>
+        <w:color w:val="000000"/>
+        <w:sz w:val="19"/>
+        <w:szCs w:val="19"/>
+        <w:u w:val="none" w:color="000000"/>
+        <w:effect w:val="none"/>
+        <w:bdr w:val="none" w:sz="0" w:space="0" w:color="auto" w:frame="1"/>
+        <w:vertAlign w:val="baseline"/>
+      </w:rPr>
+    </w:lvl>
+    <w:lvl w:ilvl="4" w:tplc="8A28CA38">
+      <w:start w:val="1"/>
+      <w:numFmt w:val="lowerLetter"/>
+      <w:lvlText w:val="%5"/>
+      <w:lvlJc w:val="left"/>
+      <w:pPr>
+        <w:ind w:left="3590" w:firstLine="0"/>
+      </w:pPr>
+      <w:rPr>
+        <w:rFonts w:ascii="Arial" w:eastAsia="Arial" w:hAnsi="Arial" w:cs="Arial"/>
+        <w:b w:val="0"/>
+        <w:i w:val="0"/>
+        <w:strike w:val="0"/>
+        <w:dstrike w:val="0"/>
+        <w:color w:val="000000"/>
+        <w:sz w:val="19"/>
+        <w:szCs w:val="19"/>
+        <w:u w:val="none" w:color="000000"/>
+        <w:effect w:val="none"/>
+        <w:bdr w:val="none" w:sz="0" w:space="0" w:color="auto" w:frame="1"/>
+        <w:vertAlign w:val="baseline"/>
+      </w:rPr>
+    </w:lvl>
+    <w:lvl w:ilvl="5" w:tplc="6930CB20">
+      <w:start w:val="1"/>
+      <w:numFmt w:val="lowerRoman"/>
+      <w:lvlText w:val="%6"/>
+      <w:lvlJc w:val="left"/>
+      <w:pPr>
+        <w:ind w:left="4310" w:firstLine="0"/>
+      </w:pPr>
+      <w:rPr>
+        <w:rFonts w:ascii="Arial" w:eastAsia="Arial" w:hAnsi="Arial" w:cs="Arial"/>
+        <w:b w:val="0"/>
+        <w:i w:val="0"/>
+        <w:strike w:val="0"/>
+        <w:dstrike w:val="0"/>
+        <w:color w:val="000000"/>
+        <w:sz w:val="19"/>
+        <w:szCs w:val="19"/>
+        <w:u w:val="none" w:color="000000"/>
+        <w:effect w:val="none"/>
+        <w:bdr w:val="none" w:sz="0" w:space="0" w:color="auto" w:frame="1"/>
+        <w:vertAlign w:val="baseline"/>
+      </w:rPr>
+    </w:lvl>
+    <w:lvl w:ilvl="6" w:tplc="300CA51A">
+      <w:start w:val="1"/>
+      <w:numFmt w:val="decimal"/>
+      <w:lvlText w:val="%7"/>
+      <w:lvlJc w:val="left"/>
+      <w:pPr>
+        <w:ind w:left="5030" w:firstLine="0"/>
+      </w:pPr>
+      <w:rPr>
+        <w:rFonts w:ascii="Arial" w:eastAsia="Arial" w:hAnsi="Arial" w:cs="Arial"/>
+        <w:b w:val="0"/>
+        <w:i w:val="0"/>
+        <w:strike w:val="0"/>
+        <w:dstrike w:val="0"/>
+        <w:color w:val="000000"/>
+        <w:sz w:val="19"/>
+        <w:szCs w:val="19"/>
+        <w:u w:val="none" w:color="000000"/>
+        <w:effect w:val="none"/>
+        <w:bdr w:val="none" w:sz="0" w:space="0" w:color="auto" w:frame="1"/>
+        <w:vertAlign w:val="baseline"/>
+      </w:rPr>
+    </w:lvl>
+    <w:lvl w:ilvl="7" w:tplc="50EE1102">
+      <w:start w:val="1"/>
+      <w:numFmt w:val="lowerLetter"/>
+      <w:lvlText w:val="%8"/>
+      <w:lvlJc w:val="left"/>
+      <w:pPr>
+        <w:ind w:left="5750" w:firstLine="0"/>
+      </w:pPr>
+      <w:rPr>
+        <w:rFonts w:ascii="Arial" w:eastAsia="Arial" w:hAnsi="Arial" w:cs="Arial"/>
+        <w:b w:val="0"/>
+        <w:i w:val="0"/>
+        <w:strike w:val="0"/>
+        <w:dstrike w:val="0"/>
+        <w:color w:val="000000"/>
+        <w:sz w:val="19"/>
+        <w:szCs w:val="19"/>
+        <w:u w:val="none" w:color="000000"/>
+        <w:effect w:val="none"/>
+        <w:bdr w:val="none" w:sz="0" w:space="0" w:color="auto" w:frame="1"/>
+        <w:vertAlign w:val="baseline"/>
+      </w:rPr>
+    </w:lvl>
+    <w:lvl w:ilvl="8" w:tplc="B91AB7C6">
+      <w:start w:val="1"/>
+      <w:numFmt w:val="lowerRoman"/>
+      <w:lvlText w:val="%9"/>
+      <w:lvlJc w:val="left"/>
+      <w:pPr>
+        <w:ind w:left="6470" w:firstLine="0"/>
+      </w:pPr>
+      <w:rPr>
+        <w:rFonts w:ascii="Arial" w:eastAsia="Arial" w:hAnsi="Arial" w:cs="Arial"/>
+        <w:b w:val="0"/>
+        <w:i w:val="0"/>
+        <w:strike w:val="0"/>
+        <w:dstrike w:val="0"/>
+        <w:color w:val="000000"/>
+        <w:sz w:val="19"/>
+        <w:szCs w:val="19"/>
+        <w:u w:val="none" w:color="000000"/>
+        <w:effect w:val="none"/>
+        <w:bdr w:val="none" w:sz="0" w:space="0" w:color="auto" w:frame="1"/>
+        <w:vertAlign w:val="baseline"/>
+      </w:rPr>
+    </w:lvl>
+  </w:abstractNum>
+  <w:abstractNum w:abstractNumId="12" w15:restartNumberingAfterBreak="0">
     <w:nsid w:val="1987003A"/>
     <w:multiLevelType w:val="hybridMultilevel"/>
     <w:tmpl w:val="C6182640"/>
@@ -1781,7 +4506,7 @@
       </w:pPr>
     </w:lvl>
   </w:abstractNum>
-  <w:abstractNum w:abstractNumId="10" w15:restartNumberingAfterBreak="0">
+  <w:abstractNum w:abstractNumId="13" w15:restartNumberingAfterBreak="0">
     <w:nsid w:val="1A2B0FF4"/>
     <w:multiLevelType w:val="hybridMultilevel"/>
     <w:tmpl w:val="84E81F36"/>
@@ -1870,7 +4595,155 @@
       </w:pPr>
     </w:lvl>
   </w:abstractNum>
-  <w:abstractNum w:abstractNumId="11" w15:restartNumberingAfterBreak="0">
+  <w:abstractNum w:abstractNumId="14" w15:restartNumberingAfterBreak="0">
+    <w:nsid w:val="1DE91BED"/>
+    <w:multiLevelType w:val="multilevel"/>
+    <w:tmpl w:val="ABA8E280"/>
+    <w:lvl w:ilvl="0">
+      <w:start w:val="1"/>
+      <w:numFmt w:val="decimal"/>
+      <w:lvlText w:val="%1."/>
+      <w:lvlJc w:val="left"/>
+      <w:pPr>
+        <w:tabs>
+          <w:tab w:val="num" w:pos="720"/>
+        </w:tabs>
+        <w:ind w:left="720" w:hanging="360"/>
+      </w:pPr>
+      <w:rPr>
+        <w:sz w:val="20"/>
+      </w:rPr>
+    </w:lvl>
+    <w:lvl w:ilvl="1">
+      <w:start w:val="1"/>
+      <w:numFmt w:val="bullet"/>
+      <w:lvlText w:val="o"/>
+      <w:lvlJc w:val="left"/>
+      <w:pPr>
+        <w:tabs>
+          <w:tab w:val="num" w:pos="1440"/>
+        </w:tabs>
+        <w:ind w:left="1440" w:hanging="360"/>
+      </w:pPr>
+      <w:rPr>
+        <w:rFonts w:ascii="Courier New" w:hAnsi="Courier New" w:cs="Times New Roman" w:hint="default"/>
+        <w:sz w:val="20"/>
+      </w:rPr>
+    </w:lvl>
+    <w:lvl w:ilvl="2">
+      <w:start w:val="1"/>
+      <w:numFmt w:val="bullet"/>
+      <w:lvlText w:val=""/>
+      <w:lvlJc w:val="left"/>
+      <w:pPr>
+        <w:tabs>
+          <w:tab w:val="num" w:pos="2160"/>
+        </w:tabs>
+        <w:ind w:left="2160" w:hanging="360"/>
+      </w:pPr>
+      <w:rPr>
+        <w:rFonts w:ascii="Wingdings" w:hAnsi="Wingdings" w:hint="default"/>
+        <w:sz w:val="20"/>
+      </w:rPr>
+    </w:lvl>
+    <w:lvl w:ilvl="3">
+      <w:start w:val="1"/>
+      <w:numFmt w:val="bullet"/>
+      <w:lvlText w:val=""/>
+      <w:lvlJc w:val="left"/>
+      <w:pPr>
+        <w:tabs>
+          <w:tab w:val="num" w:pos="2880"/>
+        </w:tabs>
+        <w:ind w:left="2880" w:hanging="360"/>
+      </w:pPr>
+      <w:rPr>
+        <w:rFonts w:ascii="Wingdings" w:hAnsi="Wingdings" w:hint="default"/>
+        <w:sz w:val="20"/>
+      </w:rPr>
+    </w:lvl>
+    <w:lvl w:ilvl="4">
+      <w:start w:val="1"/>
+      <w:numFmt w:val="bullet"/>
+      <w:lvlText w:val=""/>
+      <w:lvlJc w:val="left"/>
+      <w:pPr>
+        <w:tabs>
+          <w:tab w:val="num" w:pos="3600"/>
+        </w:tabs>
+        <w:ind w:left="3600" w:hanging="360"/>
+      </w:pPr>
+      <w:rPr>
+        <w:rFonts w:ascii="Wingdings" w:hAnsi="Wingdings" w:hint="default"/>
+        <w:sz w:val="20"/>
+      </w:rPr>
+    </w:lvl>
+    <w:lvl w:ilvl="5">
+      <w:start w:val="1"/>
+      <w:numFmt w:val="bullet"/>
+      <w:lvlText w:val=""/>
+      <w:lvlJc w:val="left"/>
+      <w:pPr>
+        <w:tabs>
+          <w:tab w:val="num" w:pos="4320"/>
+        </w:tabs>
+        <w:ind w:left="4320" w:hanging="360"/>
+      </w:pPr>
+      <w:rPr>
+        <w:rFonts w:ascii="Wingdings" w:hAnsi="Wingdings" w:hint="default"/>
+        <w:sz w:val="20"/>
+      </w:rPr>
+    </w:lvl>
+    <w:lvl w:ilvl="6">
+      <w:start w:val="1"/>
+      <w:numFmt w:val="bullet"/>
+      <w:lvlText w:val=""/>
+      <w:lvlJc w:val="left"/>
+      <w:pPr>
+        <w:tabs>
+          <w:tab w:val="num" w:pos="5040"/>
+        </w:tabs>
+        <w:ind w:left="5040" w:hanging="360"/>
+      </w:pPr>
+      <w:rPr>
+        <w:rFonts w:ascii="Wingdings" w:hAnsi="Wingdings" w:hint="default"/>
+        <w:sz w:val="20"/>
+      </w:rPr>
+    </w:lvl>
+    <w:lvl w:ilvl="7">
+      <w:start w:val="1"/>
+      <w:numFmt w:val="bullet"/>
+      <w:lvlText w:val=""/>
+      <w:lvlJc w:val="left"/>
+      <w:pPr>
+        <w:tabs>
+          <w:tab w:val="num" w:pos="5760"/>
+        </w:tabs>
+        <w:ind w:left="5760" w:hanging="360"/>
+      </w:pPr>
+      <w:rPr>
+        <w:rFonts w:ascii="Wingdings" w:hAnsi="Wingdings" w:hint="default"/>
+        <w:sz w:val="20"/>
+      </w:rPr>
+    </w:lvl>
+    <w:lvl w:ilvl="8">
+      <w:start w:val="1"/>
+      <w:numFmt w:val="bullet"/>
+      <w:lvlText w:val=""/>
+      <w:lvlJc w:val="left"/>
+      <w:pPr>
+        <w:tabs>
+          <w:tab w:val="num" w:pos="6480"/>
+        </w:tabs>
+        <w:ind w:left="6480" w:hanging="360"/>
+      </w:pPr>
+      <w:rPr>
+        <w:rFonts w:ascii="Wingdings" w:hAnsi="Wingdings" w:hint="default"/>
+        <w:sz w:val="20"/>
+      </w:rPr>
+    </w:lvl>
+  </w:abstractNum>
+  <w:abstractNum w:abstractNumId="15" w15:restartNumberingAfterBreak="0">
     <w:nsid w:val="21A913AB"/>
     <w:multiLevelType w:val="multilevel"/>
     <w:tmpl w:val="5CA22B84"/>
@@ -2019,7 +4892,219 @@
       </w:rPr>
     </w:lvl>
   </w:abstractNum>
-  <w:abstractNum w:abstractNumId="12" w15:restartNumberingAfterBreak="0">
+  <w:abstractNum w:abstractNumId="16" w15:restartNumberingAfterBreak="0">
+    <w:nsid w:val="24795FB4"/>
+    <w:multiLevelType w:val="hybridMultilevel"/>
+    <w:tmpl w:val="A46A2190"/>
+    <w:lvl w:ilvl="0" w:tplc="EC7E2A7A">
+      <w:start w:val="1"/>
+      <w:numFmt w:val="lowerLetter"/>
+      <w:lvlText w:val="%1."/>
+      <w:lvlJc w:val="left"/>
+      <w:pPr>
+        <w:ind w:left="687" w:firstLine="0"/>
+      </w:pPr>
+      <w:rPr>
+        <w:rFonts w:ascii="Arial" w:eastAsia="Arial" w:hAnsi="Arial" w:cs="Arial"/>
+        <w:b w:val="0"/>
+        <w:i w:val="0"/>
+        <w:strike w:val="0"/>
+        <w:dstrike w:val="0"/>
+        <w:color w:val="000000"/>
+        <w:sz w:val="19"/>
+        <w:szCs w:val="19"/>
+        <w:u w:val="none" w:color="000000"/>
+        <w:effect w:val="none"/>
+        <w:bdr w:val="none" w:sz="0" w:space="0" w:color="auto" w:frame="1"/>
+        <w:vertAlign w:val="baseline"/>
+      </w:rPr>
+    </w:lvl>
+    <w:lvl w:ilvl="1" w:tplc="D0FCC982">
+      <w:start w:val="1"/>
+      <w:numFmt w:val="lowerLetter"/>
+      <w:lvlText w:val="%2"/>
+      <w:lvlJc w:val="left"/>
+      <w:pPr>
+        <w:ind w:left="1430" w:firstLine="0"/>
+      </w:pPr>
+      <w:rPr>
+        <w:rFonts w:ascii="Arial" w:eastAsia="Arial" w:hAnsi="Arial" w:cs="Arial"/>
+        <w:b w:val="0"/>
+        <w:i w:val="0"/>
+        <w:strike w:val="0"/>
+        <w:dstrike w:val="0"/>
+        <w:color w:val="000000"/>
+        <w:sz w:val="19"/>
+        <w:szCs w:val="19"/>
+        <w:u w:val="none" w:color="000000"/>
+        <w:effect w:val="none"/>
+        <w:bdr w:val="none" w:sz="0" w:space="0" w:color="auto" w:frame="1"/>
+        <w:vertAlign w:val="baseline"/>
+      </w:rPr>
+    </w:lvl>
+    <w:lvl w:ilvl="2" w:tplc="F4F03488">
+      <w:start w:val="1"/>
+      <w:numFmt w:val="lowerRoman"/>
+      <w:lvlText w:val="%3"/>
+      <w:lvlJc w:val="left"/>
+      <w:pPr>
+        <w:ind w:left="2150" w:firstLine="0"/>
+      </w:pPr>
+      <w:rPr>
+        <w:rFonts w:ascii="Arial" w:eastAsia="Arial" w:hAnsi="Arial" w:cs="Arial"/>
+        <w:b w:val="0"/>
+        <w:i w:val="0"/>
+        <w:strike w:val="0"/>
+        <w:dstrike w:val="0"/>
+        <w:color w:val="000000"/>
+        <w:sz w:val="19"/>
+        <w:szCs w:val="19"/>
+        <w:u w:val="none" w:color="000000"/>
+        <w:effect w:val="none"/>
+        <w:bdr w:val="none" w:sz="0" w:space="0" w:color="auto" w:frame="1"/>
+        <w:vertAlign w:val="baseline"/>
+      </w:rPr>
+    </w:lvl>
+    <w:lvl w:ilvl="3" w:tplc="B5563030">
+      <w:start w:val="1"/>
+      <w:numFmt w:val="decimal"/>
+      <w:lvlText w:val="%4"/>
+      <w:lvlJc w:val="left"/>
+      <w:pPr>
+        <w:ind w:left="2870" w:firstLine="0"/>
+      </w:pPr>
+      <w:rPr>
+        <w:rFonts w:ascii="Arial" w:eastAsia="Arial" w:hAnsi="Arial" w:cs="Arial"/>
+        <w:b w:val="0"/>
+        <w:i w:val="0"/>
+        <w:strike w:val="0"/>
+        <w:dstrike w:val="0"/>
+        <w:color w:val="000000"/>
+        <w:sz w:val="19"/>
+        <w:szCs w:val="19"/>
+        <w:u w:val="none" w:color="000000"/>
+        <w:effect w:val="none"/>
+        <w:bdr w:val="none" w:sz="0" w:space="0" w:color="auto" w:frame="1"/>
+        <w:vertAlign w:val="baseline"/>
+      </w:rPr>
+    </w:lvl>
+    <w:lvl w:ilvl="4" w:tplc="19DA1D64">
+      <w:start w:val="1"/>
+      <w:numFmt w:val="lowerLetter"/>
+      <w:lvlText w:val="%5"/>
+      <w:lvlJc w:val="left"/>
+      <w:pPr>
+        <w:ind w:left="3590" w:firstLine="0"/>
+      </w:pPr>
+      <w:rPr>
+        <w:rFonts w:ascii="Arial" w:eastAsia="Arial" w:hAnsi="Arial" w:cs="Arial"/>
+        <w:b w:val="0"/>
+        <w:i w:val="0"/>
+        <w:strike w:val="0"/>
+        <w:dstrike w:val="0"/>
+        <w:color w:val="000000"/>
+        <w:sz w:val="19"/>
+        <w:szCs w:val="19"/>
+        <w:u w:val="none" w:color="000000"/>
+        <w:effect w:val="none"/>
+        <w:bdr w:val="none" w:sz="0" w:space="0" w:color="auto" w:frame="1"/>
+        <w:vertAlign w:val="baseline"/>
+      </w:rPr>
+    </w:lvl>
+    <w:lvl w:ilvl="5" w:tplc="CD76E080">
+      <w:start w:val="1"/>
+      <w:numFmt w:val="lowerRoman"/>
+      <w:lvlText w:val="%6"/>
+      <w:lvlJc w:val="left"/>
+      <w:pPr>
+        <w:ind w:left="4310" w:firstLine="0"/>
+      </w:pPr>
+      <w:rPr>
+        <w:rFonts w:ascii="Arial" w:eastAsia="Arial" w:hAnsi="Arial" w:cs="Arial"/>
+        <w:b w:val="0"/>
+        <w:i w:val="0"/>
+        <w:strike w:val="0"/>
+        <w:dstrike w:val="0"/>
+        <w:color w:val="000000"/>
+        <w:sz w:val="19"/>
+        <w:szCs w:val="19"/>
+        <w:u w:val="none" w:color="000000"/>
+        <w:effect w:val="none"/>
+        <w:bdr w:val="none" w:sz="0" w:space="0" w:color="auto" w:frame="1"/>
+        <w:vertAlign w:val="baseline"/>
+      </w:rPr>
+    </w:lvl>
+    <w:lvl w:ilvl="6" w:tplc="3DC077EA">
+      <w:start w:val="1"/>
+      <w:numFmt w:val="decimal"/>
+      <w:lvlText w:val="%7"/>
+      <w:lvlJc w:val="left"/>
+      <w:pPr>
+        <w:ind w:left="5030" w:firstLine="0"/>
+      </w:pPr>
+      <w:rPr>
+        <w:rFonts w:ascii="Arial" w:eastAsia="Arial" w:hAnsi="Arial" w:cs="Arial"/>
+        <w:b w:val="0"/>
+        <w:i w:val="0"/>
+        <w:strike w:val="0"/>
+        <w:dstrike w:val="0"/>
+        <w:color w:val="000000"/>
+        <w:sz w:val="19"/>
+        <w:szCs w:val="19"/>
+        <w:u w:val="none" w:color="000000"/>
+        <w:effect w:val="none"/>
+        <w:bdr w:val="none" w:sz="0" w:space="0" w:color="auto" w:frame="1"/>
+        <w:vertAlign w:val="baseline"/>
+      </w:rPr>
+    </w:lvl>
+    <w:lvl w:ilvl="7" w:tplc="CDB05294">
+      <w:start w:val="1"/>
+      <w:numFmt w:val="lowerLetter"/>
+      <w:lvlText w:val="%8"/>
+      <w:lvlJc w:val="left"/>
+      <w:pPr>
+        <w:ind w:left="5750" w:firstLine="0"/>
+      </w:pPr>
+      <w:rPr>
+        <w:rFonts w:ascii="Arial" w:eastAsia="Arial" w:hAnsi="Arial" w:cs="Arial"/>
+        <w:b w:val="0"/>
+        <w:i w:val="0"/>
+        <w:strike w:val="0"/>
+        <w:dstrike w:val="0"/>
+        <w:color w:val="000000"/>
+        <w:sz w:val="19"/>
+        <w:szCs w:val="19"/>
+        <w:u w:val="none" w:color="000000"/>
+        <w:effect w:val="none"/>
+        <w:bdr w:val="none" w:sz="0" w:space="0" w:color="auto" w:frame="1"/>
+        <w:vertAlign w:val="baseline"/>
+      </w:rPr>
+    </w:lvl>
+    <w:lvl w:ilvl="8" w:tplc="89249FDA">
+      <w:start w:val="1"/>
+      <w:numFmt w:val="lowerRoman"/>
+      <w:lvlText w:val="%9"/>
+      <w:lvlJc w:val="left"/>
+      <w:pPr>
+        <w:ind w:left="6470" w:firstLine="0"/>
+      </w:pPr>
+      <w:rPr>
+        <w:rFonts w:ascii="Arial" w:eastAsia="Arial" w:hAnsi="Arial" w:cs="Arial"/>
+        <w:b w:val="0"/>
+        <w:i w:val="0"/>
+        <w:strike w:val="0"/>
+        <w:dstrike w:val="0"/>
+        <w:color w:val="000000"/>
+        <w:sz w:val="19"/>
+        <w:szCs w:val="19"/>
+        <w:u w:val="none" w:color="000000"/>
+        <w:effect w:val="none"/>
+        <w:bdr w:val="none" w:sz="0" w:space="0" w:color="auto" w:frame="1"/>
+        <w:vertAlign w:val="baseline"/>
+      </w:rPr>
+    </w:lvl>
+  </w:abstractNum>
+  <w:abstractNum w:abstractNumId="17" w15:restartNumberingAfterBreak="0">
     <w:nsid w:val="2AF47D00"/>
     <w:multiLevelType w:val="hybridMultilevel"/>
     <w:tmpl w:val="9A4A9408"/>
@@ -2108,7 +5193,7 @@
       </w:pPr>
     </w:lvl>
   </w:abstractNum>
-  <w:abstractNum w:abstractNumId="13" w15:restartNumberingAfterBreak="0">
+  <w:abstractNum w:abstractNumId="18" w15:restartNumberingAfterBreak="0">
     <w:nsid w:val="2DD56DCC"/>
     <w:multiLevelType w:val="hybridMultilevel"/>
     <w:tmpl w:val="F05A6304"/>
@@ -2197,7 +5282,7 @@
       </w:pPr>
     </w:lvl>
   </w:abstractNum>
-  <w:abstractNum w:abstractNumId="14" w15:restartNumberingAfterBreak="0">
+  <w:abstractNum w:abstractNumId="19" w15:restartNumberingAfterBreak="0">
     <w:nsid w:val="35D84C97"/>
     <w:multiLevelType w:val="multilevel"/>
     <w:tmpl w:val="1FD69F0E"/>
@@ -2346,7 +5431,7 @@
       </w:rPr>
     </w:lvl>
   </w:abstractNum>
-  <w:abstractNum w:abstractNumId="15" w15:restartNumberingAfterBreak="0">
+  <w:abstractNum w:abstractNumId="20" w15:restartNumberingAfterBreak="0">
     <w:nsid w:val="39292BEE"/>
     <w:multiLevelType w:val="hybridMultilevel"/>
     <w:tmpl w:val="BAEC8CB8"/>
@@ -2435,7 +5520,7 @@
       </w:pPr>
     </w:lvl>
   </w:abstractNum>
-  <w:abstractNum w:abstractNumId="16" w15:restartNumberingAfterBreak="0">
+  <w:abstractNum w:abstractNumId="21" w15:restartNumberingAfterBreak="0">
     <w:nsid w:val="433637E3"/>
     <w:multiLevelType w:val="hybridMultilevel"/>
     <w:tmpl w:val="76FAFA90"/>
@@ -2524,7 +5609,7 @@
       </w:pPr>
     </w:lvl>
   </w:abstractNum>
-  <w:abstractNum w:abstractNumId="17" w15:restartNumberingAfterBreak="0">
+  <w:abstractNum w:abstractNumId="22" w15:restartNumberingAfterBreak="0">
     <w:nsid w:val="448A351F"/>
     <w:multiLevelType w:val="hybridMultilevel"/>
     <w:tmpl w:val="7F8CB6DA"/>
@@ -2613,7 +5698,7 @@
       </w:pPr>
     </w:lvl>
   </w:abstractNum>
-  <w:abstractNum w:abstractNumId="18" w15:restartNumberingAfterBreak="0">
+  <w:abstractNum w:abstractNumId="23" w15:restartNumberingAfterBreak="0">
     <w:nsid w:val="4E4F7042"/>
     <w:multiLevelType w:val="hybridMultilevel"/>
     <w:tmpl w:val="A3187E20"/>
@@ -2702,7 +5787,7 @@
       </w:pPr>
     </w:lvl>
   </w:abstractNum>
-  <w:abstractNum w:abstractNumId="19" w15:restartNumberingAfterBreak="0">
+  <w:abstractNum w:abstractNumId="24" w15:restartNumberingAfterBreak="0">
     <w:nsid w:val="4E8D31E2"/>
     <w:multiLevelType w:val="hybridMultilevel"/>
     <w:tmpl w:val="1562B6C2"/>
@@ -2791,7 +5876,7 @@
       </w:pPr>
     </w:lvl>
   </w:abstractNum>
-  <w:abstractNum w:abstractNumId="20" w15:restartNumberingAfterBreak="0">
+  <w:abstractNum w:abstractNumId="25" w15:restartNumberingAfterBreak="0">
     <w:nsid w:val="538B3495"/>
     <w:multiLevelType w:val="hybridMultilevel"/>
     <w:tmpl w:val="598CD280"/>
@@ -2880,7 +5965,7 @@
       </w:pPr>
     </w:lvl>
   </w:abstractNum>
-  <w:abstractNum w:abstractNumId="21" w15:restartNumberingAfterBreak="0">
+  <w:abstractNum w:abstractNumId="26" w15:restartNumberingAfterBreak="0">
     <w:nsid w:val="55DA4547"/>
     <w:multiLevelType w:val="hybridMultilevel"/>
     <w:tmpl w:val="22207F12"/>
@@ -2969,7 +6054,7 @@
       </w:pPr>
     </w:lvl>
   </w:abstractNum>
-  <w:abstractNum w:abstractNumId="22" w15:restartNumberingAfterBreak="0">
+  <w:abstractNum w:abstractNumId="27" w15:restartNumberingAfterBreak="0">
     <w:nsid w:val="59EE46F1"/>
     <w:multiLevelType w:val="hybridMultilevel"/>
     <w:tmpl w:val="C9787444"/>
@@ -3058,7 +6143,7 @@
       </w:pPr>
     </w:lvl>
   </w:abstractNum>
-  <w:abstractNum w:abstractNumId="23" w15:restartNumberingAfterBreak="0">
+  <w:abstractNum w:abstractNumId="28" w15:restartNumberingAfterBreak="0">
     <w:nsid w:val="5AF6655E"/>
     <w:multiLevelType w:val="multilevel"/>
     <w:tmpl w:val="3E8E43B2"/>
@@ -3207,7 +6292,219 @@
       </w:rPr>
     </w:lvl>
   </w:abstractNum>
-  <w:abstractNum w:abstractNumId="24" w15:restartNumberingAfterBreak="0">
+  <w:abstractNum w:abstractNumId="29" w15:restartNumberingAfterBreak="0">
+    <w:nsid w:val="5CF01E72"/>
+    <w:multiLevelType w:val="hybridMultilevel"/>
+    <w:tmpl w:val="56F09846"/>
+    <w:lvl w:ilvl="0" w:tplc="4F3047CC">
+      <w:start w:val="1"/>
+      <w:numFmt w:val="lowerLetter"/>
+      <w:lvlText w:val="%1."/>
+      <w:lvlJc w:val="left"/>
+      <w:pPr>
+        <w:ind w:left="701" w:firstLine="0"/>
+      </w:pPr>
+      <w:rPr>
+        <w:rFonts w:ascii="Arial" w:eastAsia="Arial" w:hAnsi="Arial" w:cs="Arial"/>
+        <w:b w:val="0"/>
+        <w:i w:val="0"/>
+        <w:strike w:val="0"/>
+        <w:dstrike w:val="0"/>
+        <w:color w:val="000000"/>
+        <w:sz w:val="19"/>
+        <w:szCs w:val="19"/>
+        <w:u w:val="none" w:color="000000"/>
+        <w:effect w:val="none"/>
+        <w:bdr w:val="none" w:sz="0" w:space="0" w:color="auto" w:frame="1"/>
+        <w:vertAlign w:val="baseline"/>
+      </w:rPr>
+    </w:lvl>
+    <w:lvl w:ilvl="1" w:tplc="DA0CAD8C">
+      <w:start w:val="1"/>
+      <w:numFmt w:val="lowerLetter"/>
+      <w:lvlText w:val="%2"/>
+      <w:lvlJc w:val="left"/>
+      <w:pPr>
+        <w:ind w:left="1430" w:firstLine="0"/>
+      </w:pPr>
+      <w:rPr>
+        <w:rFonts w:ascii="Arial" w:eastAsia="Arial" w:hAnsi="Arial" w:cs="Arial"/>
+        <w:b w:val="0"/>
+        <w:i w:val="0"/>
+        <w:strike w:val="0"/>
+        <w:dstrike w:val="0"/>
+        <w:color w:val="000000"/>
+        <w:sz w:val="19"/>
+        <w:szCs w:val="19"/>
+        <w:u w:val="none" w:color="000000"/>
+        <w:effect w:val="none"/>
+        <w:bdr w:val="none" w:sz="0" w:space="0" w:color="auto" w:frame="1"/>
+        <w:vertAlign w:val="baseline"/>
+      </w:rPr>
+    </w:lvl>
+    <w:lvl w:ilvl="2" w:tplc="634A62D8">
+      <w:start w:val="1"/>
+      <w:numFmt w:val="lowerRoman"/>
+      <w:lvlText w:val="%3"/>
+      <w:lvlJc w:val="left"/>
+      <w:pPr>
+        <w:ind w:left="2150" w:firstLine="0"/>
+      </w:pPr>
+      <w:rPr>
+        <w:rFonts w:ascii="Arial" w:eastAsia="Arial" w:hAnsi="Arial" w:cs="Arial"/>
+        <w:b w:val="0"/>
+        <w:i w:val="0"/>
+        <w:strike w:val="0"/>
+        <w:dstrike w:val="0"/>
+        <w:color w:val="000000"/>
+        <w:sz w:val="19"/>
+        <w:szCs w:val="19"/>
+        <w:u w:val="none" w:color="000000"/>
+        <w:effect w:val="none"/>
+        <w:bdr w:val="none" w:sz="0" w:space="0" w:color="auto" w:frame="1"/>
+        <w:vertAlign w:val="baseline"/>
+      </w:rPr>
+    </w:lvl>
+    <w:lvl w:ilvl="3" w:tplc="4C5A6C70">
+      <w:start w:val="1"/>
+      <w:numFmt w:val="decimal"/>
+      <w:lvlText w:val="%4"/>
+      <w:lvlJc w:val="left"/>
+      <w:pPr>
+        <w:ind w:left="2870" w:firstLine="0"/>
+      </w:pPr>
+      <w:rPr>
+        <w:rFonts w:ascii="Arial" w:eastAsia="Arial" w:hAnsi="Arial" w:cs="Arial"/>
+        <w:b w:val="0"/>
+        <w:i w:val="0"/>
+        <w:strike w:val="0"/>
+        <w:dstrike w:val="0"/>
+        <w:color w:val="000000"/>
+        <w:sz w:val="19"/>
+        <w:szCs w:val="19"/>
+        <w:u w:val="none" w:color="000000"/>
+        <w:effect w:val="none"/>
+        <w:bdr w:val="none" w:sz="0" w:space="0" w:color="auto" w:frame="1"/>
+        <w:vertAlign w:val="baseline"/>
+      </w:rPr>
+    </w:lvl>
+    <w:lvl w:ilvl="4" w:tplc="70A26E30">
+      <w:start w:val="1"/>
+      <w:numFmt w:val="lowerLetter"/>
+      <w:lvlText w:val="%5"/>
+      <w:lvlJc w:val="left"/>
+      <w:pPr>
+        <w:ind w:left="3590" w:firstLine="0"/>
+      </w:pPr>
+      <w:rPr>
+        <w:rFonts w:ascii="Arial" w:eastAsia="Arial" w:hAnsi="Arial" w:cs="Arial"/>
+        <w:b w:val="0"/>
+        <w:i w:val="0"/>
+        <w:strike w:val="0"/>
+        <w:dstrike w:val="0"/>
+        <w:color w:val="000000"/>
+        <w:sz w:val="19"/>
+        <w:szCs w:val="19"/>
+        <w:u w:val="none" w:color="000000"/>
+        <w:effect w:val="none"/>
+        <w:bdr w:val="none" w:sz="0" w:space="0" w:color="auto" w:frame="1"/>
+        <w:vertAlign w:val="baseline"/>
+      </w:rPr>
+    </w:lvl>
+    <w:lvl w:ilvl="5" w:tplc="8A766072">
+      <w:start w:val="1"/>
+      <w:numFmt w:val="lowerRoman"/>
+      <w:lvlText w:val="%6"/>
+      <w:lvlJc w:val="left"/>
+      <w:pPr>
+        <w:ind w:left="4310" w:firstLine="0"/>
+      </w:pPr>
+      <w:rPr>
+        <w:rFonts w:ascii="Arial" w:eastAsia="Arial" w:hAnsi="Arial" w:cs="Arial"/>
+        <w:b w:val="0"/>
+        <w:i w:val="0"/>
+        <w:strike w:val="0"/>
+        <w:dstrike w:val="0"/>
+        <w:color w:val="000000"/>
+        <w:sz w:val="19"/>
+        <w:szCs w:val="19"/>
+        <w:u w:val="none" w:color="000000"/>
+        <w:effect w:val="none"/>
+        <w:bdr w:val="none" w:sz="0" w:space="0" w:color="auto" w:frame="1"/>
+        <w:vertAlign w:val="baseline"/>
+      </w:rPr>
+    </w:lvl>
+    <w:lvl w:ilvl="6" w:tplc="6ECAA35A">
+      <w:start w:val="1"/>
+      <w:numFmt w:val="decimal"/>
+      <w:lvlText w:val="%7"/>
+      <w:lvlJc w:val="left"/>
+      <w:pPr>
+        <w:ind w:left="5030" w:firstLine="0"/>
+      </w:pPr>
+      <w:rPr>
+        <w:rFonts w:ascii="Arial" w:eastAsia="Arial" w:hAnsi="Arial" w:cs="Arial"/>
+        <w:b w:val="0"/>
+        <w:i w:val="0"/>
+        <w:strike w:val="0"/>
+        <w:dstrike w:val="0"/>
+        <w:color w:val="000000"/>
+        <w:sz w:val="19"/>
+        <w:szCs w:val="19"/>
+        <w:u w:val="none" w:color="000000"/>
+        <w:effect w:val="none"/>
+        <w:bdr w:val="none" w:sz="0" w:space="0" w:color="auto" w:frame="1"/>
+        <w:vertAlign w:val="baseline"/>
+      </w:rPr>
+    </w:lvl>
+    <w:lvl w:ilvl="7" w:tplc="58AC51D6">
+      <w:start w:val="1"/>
+      <w:numFmt w:val="lowerLetter"/>
+      <w:lvlText w:val="%8"/>
+      <w:lvlJc w:val="left"/>
+      <w:pPr>
+        <w:ind w:left="5750" w:firstLine="0"/>
+      </w:pPr>
+      <w:rPr>
+        <w:rFonts w:ascii="Arial" w:eastAsia="Arial" w:hAnsi="Arial" w:cs="Arial"/>
+        <w:b w:val="0"/>
+        <w:i w:val="0"/>
+        <w:strike w:val="0"/>
+        <w:dstrike w:val="0"/>
+        <w:color w:val="000000"/>
+        <w:sz w:val="19"/>
+        <w:szCs w:val="19"/>
+        <w:u w:val="none" w:color="000000"/>
+        <w:effect w:val="none"/>
+        <w:bdr w:val="none" w:sz="0" w:space="0" w:color="auto" w:frame="1"/>
+        <w:vertAlign w:val="baseline"/>
+      </w:rPr>
+    </w:lvl>
+    <w:lvl w:ilvl="8" w:tplc="D690E83E">
+      <w:start w:val="1"/>
+      <w:numFmt w:val="lowerRoman"/>
+      <w:lvlText w:val="%9"/>
+      <w:lvlJc w:val="left"/>
+      <w:pPr>
+        <w:ind w:left="6470" w:firstLine="0"/>
+      </w:pPr>
+      <w:rPr>
+        <w:rFonts w:ascii="Arial" w:eastAsia="Arial" w:hAnsi="Arial" w:cs="Arial"/>
+        <w:b w:val="0"/>
+        <w:i w:val="0"/>
+        <w:strike w:val="0"/>
+        <w:dstrike w:val="0"/>
+        <w:color w:val="000000"/>
+        <w:sz w:val="19"/>
+        <w:szCs w:val="19"/>
+        <w:u w:val="none" w:color="000000"/>
+        <w:effect w:val="none"/>
+        <w:bdr w:val="none" w:sz="0" w:space="0" w:color="auto" w:frame="1"/>
+        <w:vertAlign w:val="baseline"/>
+      </w:rPr>
+    </w:lvl>
+  </w:abstractNum>
+  <w:abstractNum w:abstractNumId="30" w15:restartNumberingAfterBreak="0">
     <w:nsid w:val="5F050835"/>
     <w:multiLevelType w:val="hybridMultilevel"/>
     <w:tmpl w:val="542ED274"/>
@@ -3296,7 +6593,7 @@
       </w:pPr>
     </w:lvl>
   </w:abstractNum>
-  <w:abstractNum w:abstractNumId="25" w15:restartNumberingAfterBreak="0">
+  <w:abstractNum w:abstractNumId="31" w15:restartNumberingAfterBreak="0">
     <w:nsid w:val="5F5B7667"/>
     <w:multiLevelType w:val="hybridMultilevel"/>
     <w:tmpl w:val="DFC8A4EE"/>
@@ -3385,7 +6682,7 @@
       </w:pPr>
     </w:lvl>
   </w:abstractNum>
-  <w:abstractNum w:abstractNumId="26" w15:restartNumberingAfterBreak="0">
+  <w:abstractNum w:abstractNumId="32" w15:restartNumberingAfterBreak="0">
     <w:nsid w:val="5FE64A19"/>
     <w:multiLevelType w:val="hybridMultilevel"/>
     <w:tmpl w:val="69BCE58C"/>
@@ -3476,7 +6773,7 @@
       </w:pPr>
     </w:lvl>
   </w:abstractNum>
-  <w:abstractNum w:abstractNumId="27" w15:restartNumberingAfterBreak="0">
+  <w:abstractNum w:abstractNumId="33" w15:restartNumberingAfterBreak="0">
     <w:nsid w:val="60B8468B"/>
     <w:multiLevelType w:val="hybridMultilevel"/>
     <w:tmpl w:val="FEA241E4"/>
@@ -3565,7 +6862,7 @@
       </w:pPr>
     </w:lvl>
   </w:abstractNum>
-  <w:abstractNum w:abstractNumId="28" w15:restartNumberingAfterBreak="0">
+  <w:abstractNum w:abstractNumId="34" w15:restartNumberingAfterBreak="0">
     <w:nsid w:val="65A54901"/>
     <w:multiLevelType w:val="hybridMultilevel"/>
     <w:tmpl w:val="01A6B3BA"/>
@@ -3654,7 +6951,7 @@
       </w:pPr>
     </w:lvl>
   </w:abstractNum>
-  <w:abstractNum w:abstractNumId="29" w15:restartNumberingAfterBreak="0">
+  <w:abstractNum w:abstractNumId="35" w15:restartNumberingAfterBreak="0">
     <w:nsid w:val="68403B5A"/>
     <w:multiLevelType w:val="hybridMultilevel"/>
     <w:tmpl w:val="3C40BB20"/>
@@ -3744,7 +7041,7 @@
       </w:pPr>
     </w:lvl>
   </w:abstractNum>
-  <w:abstractNum w:abstractNumId="30" w15:restartNumberingAfterBreak="0">
+  <w:abstractNum w:abstractNumId="36" w15:restartNumberingAfterBreak="0">
     <w:nsid w:val="6A2E3B49"/>
     <w:multiLevelType w:val="hybridMultilevel"/>
     <w:tmpl w:val="DE306F32"/>
@@ -3833,7 +7130,7 @@
       </w:pPr>
     </w:lvl>
   </w:abstractNum>
-  <w:abstractNum w:abstractNumId="31" w15:restartNumberingAfterBreak="0">
+  <w:abstractNum w:abstractNumId="37" w15:restartNumberingAfterBreak="0">
     <w:nsid w:val="6BE74421"/>
     <w:multiLevelType w:val="hybridMultilevel"/>
     <w:tmpl w:val="44CA88FE"/>
@@ -3922,7 +7219,7 @@
       </w:pPr>
     </w:lvl>
   </w:abstractNum>
-  <w:abstractNum w:abstractNumId="32" w15:restartNumberingAfterBreak="0">
+  <w:abstractNum w:abstractNumId="38" w15:restartNumberingAfterBreak="0">
     <w:nsid w:val="6BEE624F"/>
     <w:multiLevelType w:val="hybridMultilevel"/>
     <w:tmpl w:val="B5724A1A"/>
@@ -4011,7 +7308,219 @@
       </w:pPr>
     </w:lvl>
   </w:abstractNum>
-  <w:abstractNum w:abstractNumId="33" w15:restartNumberingAfterBreak="0">
+  <w:abstractNum w:abstractNumId="39" w15:restartNumberingAfterBreak="0">
+    <w:nsid w:val="6CE965D5"/>
+    <w:multiLevelType w:val="hybridMultilevel"/>
+    <w:tmpl w:val="B57A8000"/>
+    <w:lvl w:ilvl="0" w:tplc="209E97C8">
+      <w:start w:val="1"/>
+      <w:numFmt w:val="lowerLetter"/>
+      <w:lvlText w:val="%1."/>
+      <w:lvlJc w:val="left"/>
+      <w:pPr>
+        <w:ind w:left="701" w:firstLine="0"/>
+      </w:pPr>
+      <w:rPr>
+        <w:rFonts w:ascii="Arial" w:eastAsia="Arial" w:hAnsi="Arial" w:cs="Arial"/>
+        <w:b w:val="0"/>
+        <w:i w:val="0"/>
+        <w:strike w:val="0"/>
+        <w:dstrike w:val="0"/>
+        <w:color w:val="000000"/>
+        <w:sz w:val="19"/>
+        <w:szCs w:val="19"/>
+        <w:u w:val="none" w:color="000000"/>
+        <w:effect w:val="none"/>
+        <w:bdr w:val="none" w:sz="0" w:space="0" w:color="auto" w:frame="1"/>
+        <w:vertAlign w:val="baseline"/>
+      </w:rPr>
+    </w:lvl>
+    <w:lvl w:ilvl="1" w:tplc="64C67012">
+      <w:start w:val="1"/>
+      <w:numFmt w:val="lowerLetter"/>
+      <w:lvlText w:val="%2"/>
+      <w:lvlJc w:val="left"/>
+      <w:pPr>
+        <w:ind w:left="1430" w:firstLine="0"/>
+      </w:pPr>
+      <w:rPr>
+        <w:rFonts w:ascii="Arial" w:eastAsia="Arial" w:hAnsi="Arial" w:cs="Arial"/>
+        <w:b w:val="0"/>
+        <w:i w:val="0"/>
+        <w:strike w:val="0"/>
+        <w:dstrike w:val="0"/>
+        <w:color w:val="000000"/>
+        <w:sz w:val="19"/>
+        <w:szCs w:val="19"/>
+        <w:u w:val="none" w:color="000000"/>
+        <w:effect w:val="none"/>
+        <w:bdr w:val="none" w:sz="0" w:space="0" w:color="auto" w:frame="1"/>
+        <w:vertAlign w:val="baseline"/>
+      </w:rPr>
+    </w:lvl>
+    <w:lvl w:ilvl="2" w:tplc="BC10364C">
+      <w:start w:val="1"/>
+      <w:numFmt w:val="lowerRoman"/>
+      <w:lvlText w:val="%3"/>
+      <w:lvlJc w:val="left"/>
+      <w:pPr>
+        <w:ind w:left="2150" w:firstLine="0"/>
+      </w:pPr>
+      <w:rPr>
+        <w:rFonts w:ascii="Arial" w:eastAsia="Arial" w:hAnsi="Arial" w:cs="Arial"/>
+        <w:b w:val="0"/>
+        <w:i w:val="0"/>
+        <w:strike w:val="0"/>
+        <w:dstrike w:val="0"/>
+        <w:color w:val="000000"/>
+        <w:sz w:val="19"/>
+        <w:szCs w:val="19"/>
+        <w:u w:val="none" w:color="000000"/>
+        <w:effect w:val="none"/>
+        <w:bdr w:val="none" w:sz="0" w:space="0" w:color="auto" w:frame="1"/>
+        <w:vertAlign w:val="baseline"/>
+      </w:rPr>
+    </w:lvl>
+    <w:lvl w:ilvl="3" w:tplc="7F92AA2A">
+      <w:start w:val="1"/>
+      <w:numFmt w:val="decimal"/>
+      <w:lvlText w:val="%4"/>
+      <w:lvlJc w:val="left"/>
+      <w:pPr>
+        <w:ind w:left="2870" w:firstLine="0"/>
+      </w:pPr>
+      <w:rPr>
+        <w:rFonts w:ascii="Arial" w:eastAsia="Arial" w:hAnsi="Arial" w:cs="Arial"/>
+        <w:b w:val="0"/>
+        <w:i w:val="0"/>
+        <w:strike w:val="0"/>
+        <w:dstrike w:val="0"/>
+        <w:color w:val="000000"/>
+        <w:sz w:val="19"/>
+        <w:szCs w:val="19"/>
+        <w:u w:val="none" w:color="000000"/>
+        <w:effect w:val="none"/>
+        <w:bdr w:val="none" w:sz="0" w:space="0" w:color="auto" w:frame="1"/>
+        <w:vertAlign w:val="baseline"/>
+      </w:rPr>
+    </w:lvl>
+    <w:lvl w:ilvl="4" w:tplc="87789598">
+      <w:start w:val="1"/>
+      <w:numFmt w:val="lowerLetter"/>
+      <w:lvlText w:val="%5"/>
+      <w:lvlJc w:val="left"/>
+      <w:pPr>
+        <w:ind w:left="3590" w:firstLine="0"/>
+      </w:pPr>
+      <w:rPr>
+        <w:rFonts w:ascii="Arial" w:eastAsia="Arial" w:hAnsi="Arial" w:cs="Arial"/>
+        <w:b w:val="0"/>
+        <w:i w:val="0"/>
+        <w:strike w:val="0"/>
+        <w:dstrike w:val="0"/>
+        <w:color w:val="000000"/>
+        <w:sz w:val="19"/>
+        <w:szCs w:val="19"/>
+        <w:u w:val="none" w:color="000000"/>
+        <w:effect w:val="none"/>
+        <w:bdr w:val="none" w:sz="0" w:space="0" w:color="auto" w:frame="1"/>
+        <w:vertAlign w:val="baseline"/>
+      </w:rPr>
+    </w:lvl>
+    <w:lvl w:ilvl="5" w:tplc="4F18E4C6">
+      <w:start w:val="1"/>
+      <w:numFmt w:val="lowerRoman"/>
+      <w:lvlText w:val="%6"/>
+      <w:lvlJc w:val="left"/>
+      <w:pPr>
+        <w:ind w:left="4310" w:firstLine="0"/>
+      </w:pPr>
+      <w:rPr>
+        <w:rFonts w:ascii="Arial" w:eastAsia="Arial" w:hAnsi="Arial" w:cs="Arial"/>
+        <w:b w:val="0"/>
+        <w:i w:val="0"/>
+        <w:strike w:val="0"/>
+        <w:dstrike w:val="0"/>
+        <w:color w:val="000000"/>
+        <w:sz w:val="19"/>
+        <w:szCs w:val="19"/>
+        <w:u w:val="none" w:color="000000"/>
+        <w:effect w:val="none"/>
+        <w:bdr w:val="none" w:sz="0" w:space="0" w:color="auto" w:frame="1"/>
+        <w:vertAlign w:val="baseline"/>
+      </w:rPr>
+    </w:lvl>
+    <w:lvl w:ilvl="6" w:tplc="029A088C">
+      <w:start w:val="1"/>
+      <w:numFmt w:val="decimal"/>
+      <w:lvlText w:val="%7"/>
+      <w:lvlJc w:val="left"/>
+      <w:pPr>
+        <w:ind w:left="5030" w:firstLine="0"/>
+      </w:pPr>
+      <w:rPr>
+        <w:rFonts w:ascii="Arial" w:eastAsia="Arial" w:hAnsi="Arial" w:cs="Arial"/>
+        <w:b w:val="0"/>
+        <w:i w:val="0"/>
+        <w:strike w:val="0"/>
+        <w:dstrike w:val="0"/>
+        <w:color w:val="000000"/>
+        <w:sz w:val="19"/>
+        <w:szCs w:val="19"/>
+        <w:u w:val="none" w:color="000000"/>
+        <w:effect w:val="none"/>
+        <w:bdr w:val="none" w:sz="0" w:space="0" w:color="auto" w:frame="1"/>
+        <w:vertAlign w:val="baseline"/>
+      </w:rPr>
+    </w:lvl>
+    <w:lvl w:ilvl="7" w:tplc="54F0CB64">
+      <w:start w:val="1"/>
+      <w:numFmt w:val="lowerLetter"/>
+      <w:lvlText w:val="%8"/>
+      <w:lvlJc w:val="left"/>
+      <w:pPr>
+        <w:ind w:left="5750" w:firstLine="0"/>
+      </w:pPr>
+      <w:rPr>
+        <w:rFonts w:ascii="Arial" w:eastAsia="Arial" w:hAnsi="Arial" w:cs="Arial"/>
+        <w:b w:val="0"/>
+        <w:i w:val="0"/>
+        <w:strike w:val="0"/>
+        <w:dstrike w:val="0"/>
+        <w:color w:val="000000"/>
+        <w:sz w:val="19"/>
+        <w:szCs w:val="19"/>
+        <w:u w:val="none" w:color="000000"/>
+        <w:effect w:val="none"/>
+        <w:bdr w:val="none" w:sz="0" w:space="0" w:color="auto" w:frame="1"/>
+        <w:vertAlign w:val="baseline"/>
+      </w:rPr>
+    </w:lvl>
+    <w:lvl w:ilvl="8" w:tplc="62EEABD0">
+      <w:start w:val="1"/>
+      <w:numFmt w:val="lowerRoman"/>
+      <w:lvlText w:val="%9"/>
+      <w:lvlJc w:val="left"/>
+      <w:pPr>
+        <w:ind w:left="6470" w:firstLine="0"/>
+      </w:pPr>
+      <w:rPr>
+        <w:rFonts w:ascii="Arial" w:eastAsia="Arial" w:hAnsi="Arial" w:cs="Arial"/>
+        <w:b w:val="0"/>
+        <w:i w:val="0"/>
+        <w:strike w:val="0"/>
+        <w:dstrike w:val="0"/>
+        <w:color w:val="000000"/>
+        <w:sz w:val="19"/>
+        <w:szCs w:val="19"/>
+        <w:u w:val="none" w:color="000000"/>
+        <w:effect w:val="none"/>
+        <w:bdr w:val="none" w:sz="0" w:space="0" w:color="auto" w:frame="1"/>
+        <w:vertAlign w:val="baseline"/>
+      </w:rPr>
+    </w:lvl>
+  </w:abstractNum>
+  <w:abstractNum w:abstractNumId="40" w15:restartNumberingAfterBreak="0">
     <w:nsid w:val="707B64F3"/>
     <w:multiLevelType w:val="hybridMultilevel"/>
     <w:tmpl w:val="DB9A63C4"/>
@@ -4100,7 +7609,219 @@
       </w:pPr>
     </w:lvl>
   </w:abstractNum>
-  <w:abstractNum w:abstractNumId="34" w15:restartNumberingAfterBreak="0">
+  <w:abstractNum w:abstractNumId="41" w15:restartNumberingAfterBreak="0">
+    <w:nsid w:val="711B66EB"/>
+    <w:multiLevelType w:val="hybridMultilevel"/>
+    <w:tmpl w:val="19226E5C"/>
+    <w:lvl w:ilvl="0" w:tplc="607E3878">
+      <w:start w:val="1"/>
+      <w:numFmt w:val="lowerLetter"/>
+      <w:lvlText w:val="%1."/>
+      <w:lvlJc w:val="left"/>
+      <w:pPr>
+        <w:ind w:left="701" w:firstLine="0"/>
+      </w:pPr>
+      <w:rPr>
+        <w:rFonts w:ascii="Arial" w:eastAsia="Arial" w:hAnsi="Arial" w:cs="Arial"/>
+        <w:b w:val="0"/>
+        <w:i w:val="0"/>
+        <w:strike w:val="0"/>
+        <w:dstrike w:val="0"/>
+        <w:color w:val="000000"/>
+        <w:sz w:val="19"/>
+        <w:szCs w:val="19"/>
+        <w:u w:val="none" w:color="000000"/>
+        <w:effect w:val="none"/>
+        <w:bdr w:val="none" w:sz="0" w:space="0" w:color="auto" w:frame="1"/>
+        <w:vertAlign w:val="baseline"/>
+      </w:rPr>
+    </w:lvl>
+    <w:lvl w:ilvl="1" w:tplc="DCB0D5C6">
+      <w:start w:val="1"/>
+      <w:numFmt w:val="lowerLetter"/>
+      <w:lvlText w:val="%2"/>
+      <w:lvlJc w:val="left"/>
+      <w:pPr>
+        <w:ind w:left="1430" w:firstLine="0"/>
+      </w:pPr>
+      <w:rPr>
+        <w:rFonts w:ascii="Arial" w:eastAsia="Arial" w:hAnsi="Arial" w:cs="Arial"/>
+        <w:b w:val="0"/>
+        <w:i w:val="0"/>
+        <w:strike w:val="0"/>
+        <w:dstrike w:val="0"/>
+        <w:color w:val="000000"/>
+        <w:sz w:val="19"/>
+        <w:szCs w:val="19"/>
+        <w:u w:val="none" w:color="000000"/>
+        <w:effect w:val="none"/>
+        <w:bdr w:val="none" w:sz="0" w:space="0" w:color="auto" w:frame="1"/>
+        <w:vertAlign w:val="baseline"/>
+      </w:rPr>
+    </w:lvl>
+    <w:lvl w:ilvl="2" w:tplc="B4A25158">
+      <w:start w:val="1"/>
+      <w:numFmt w:val="lowerRoman"/>
+      <w:lvlText w:val="%3"/>
+      <w:lvlJc w:val="left"/>
+      <w:pPr>
+        <w:ind w:left="2150" w:firstLine="0"/>
+      </w:pPr>
+      <w:rPr>
+        <w:rFonts w:ascii="Arial" w:eastAsia="Arial" w:hAnsi="Arial" w:cs="Arial"/>
+        <w:b w:val="0"/>
+        <w:i w:val="0"/>
+        <w:strike w:val="0"/>
+        <w:dstrike w:val="0"/>
+        <w:color w:val="000000"/>
+        <w:sz w:val="19"/>
+        <w:szCs w:val="19"/>
+        <w:u w:val="none" w:color="000000"/>
+        <w:effect w:val="none"/>
+        <w:bdr w:val="none" w:sz="0" w:space="0" w:color="auto" w:frame="1"/>
+        <w:vertAlign w:val="baseline"/>
+      </w:rPr>
+    </w:lvl>
+    <w:lvl w:ilvl="3" w:tplc="171C095C">
+      <w:start w:val="1"/>
+      <w:numFmt w:val="decimal"/>
+      <w:lvlText w:val="%4"/>
+      <w:lvlJc w:val="left"/>
+      <w:pPr>
+        <w:ind w:left="2870" w:firstLine="0"/>
+      </w:pPr>
+      <w:rPr>
+        <w:rFonts w:ascii="Arial" w:eastAsia="Arial" w:hAnsi="Arial" w:cs="Arial"/>
+        <w:b w:val="0"/>
+        <w:i w:val="0"/>
+        <w:strike w:val="0"/>
+        <w:dstrike w:val="0"/>
+        <w:color w:val="000000"/>
+        <w:sz w:val="19"/>
+        <w:szCs w:val="19"/>
+        <w:u w:val="none" w:color="000000"/>
+        <w:effect w:val="none"/>
+        <w:bdr w:val="none" w:sz="0" w:space="0" w:color="auto" w:frame="1"/>
+        <w:vertAlign w:val="baseline"/>
+      </w:rPr>
+    </w:lvl>
+    <w:lvl w:ilvl="4" w:tplc="8EC8013E">
+      <w:start w:val="1"/>
+      <w:numFmt w:val="lowerLetter"/>
+      <w:lvlText w:val="%5"/>
+      <w:lvlJc w:val="left"/>
+      <w:pPr>
+        <w:ind w:left="3590" w:firstLine="0"/>
+      </w:pPr>
+      <w:rPr>
+        <w:rFonts w:ascii="Arial" w:eastAsia="Arial" w:hAnsi="Arial" w:cs="Arial"/>
+        <w:b w:val="0"/>
+        <w:i w:val="0"/>
+        <w:strike w:val="0"/>
+        <w:dstrike w:val="0"/>
+        <w:color w:val="000000"/>
+        <w:sz w:val="19"/>
+        <w:szCs w:val="19"/>
+        <w:u w:val="none" w:color="000000"/>
+        <w:effect w:val="none"/>
+        <w:bdr w:val="none" w:sz="0" w:space="0" w:color="auto" w:frame="1"/>
+        <w:vertAlign w:val="baseline"/>
+      </w:rPr>
+    </w:lvl>
+    <w:lvl w:ilvl="5" w:tplc="E0D278A6">
+      <w:start w:val="1"/>
+      <w:numFmt w:val="lowerRoman"/>
+      <w:lvlText w:val="%6"/>
+      <w:lvlJc w:val="left"/>
+      <w:pPr>
+        <w:ind w:left="4310" w:firstLine="0"/>
+      </w:pPr>
+      <w:rPr>
+        <w:rFonts w:ascii="Arial" w:eastAsia="Arial" w:hAnsi="Arial" w:cs="Arial"/>
+        <w:b w:val="0"/>
+        <w:i w:val="0"/>
+        <w:strike w:val="0"/>
+        <w:dstrike w:val="0"/>
+        <w:color w:val="000000"/>
+        <w:sz w:val="19"/>
+        <w:szCs w:val="19"/>
+        <w:u w:val="none" w:color="000000"/>
+        <w:effect w:val="none"/>
+        <w:bdr w:val="none" w:sz="0" w:space="0" w:color="auto" w:frame="1"/>
+        <w:vertAlign w:val="baseline"/>
+      </w:rPr>
+    </w:lvl>
+    <w:lvl w:ilvl="6" w:tplc="1AFEC7F6">
+      <w:start w:val="1"/>
+      <w:numFmt w:val="decimal"/>
+      <w:lvlText w:val="%7"/>
+      <w:lvlJc w:val="left"/>
+      <w:pPr>
+        <w:ind w:left="5030" w:firstLine="0"/>
+      </w:pPr>
+      <w:rPr>
+        <w:rFonts w:ascii="Arial" w:eastAsia="Arial" w:hAnsi="Arial" w:cs="Arial"/>
+        <w:b w:val="0"/>
+        <w:i w:val="0"/>
+        <w:strike w:val="0"/>
+        <w:dstrike w:val="0"/>
+        <w:color w:val="000000"/>
+        <w:sz w:val="19"/>
+        <w:szCs w:val="19"/>
+        <w:u w:val="none" w:color="000000"/>
+        <w:effect w:val="none"/>
+        <w:bdr w:val="none" w:sz="0" w:space="0" w:color="auto" w:frame="1"/>
+        <w:vertAlign w:val="baseline"/>
+      </w:rPr>
+    </w:lvl>
+    <w:lvl w:ilvl="7" w:tplc="B6F0B5B0">
+      <w:start w:val="1"/>
+      <w:numFmt w:val="lowerLetter"/>
+      <w:lvlText w:val="%8"/>
+      <w:lvlJc w:val="left"/>
+      <w:pPr>
+        <w:ind w:left="5750" w:firstLine="0"/>
+      </w:pPr>
+      <w:rPr>
+        <w:rFonts w:ascii="Arial" w:eastAsia="Arial" w:hAnsi="Arial" w:cs="Arial"/>
+        <w:b w:val="0"/>
+        <w:i w:val="0"/>
+        <w:strike w:val="0"/>
+        <w:dstrike w:val="0"/>
+        <w:color w:val="000000"/>
+        <w:sz w:val="19"/>
+        <w:szCs w:val="19"/>
+        <w:u w:val="none" w:color="000000"/>
+        <w:effect w:val="none"/>
+        <w:bdr w:val="none" w:sz="0" w:space="0" w:color="auto" w:frame="1"/>
+        <w:vertAlign w:val="baseline"/>
+      </w:rPr>
+    </w:lvl>
+    <w:lvl w:ilvl="8" w:tplc="BAA4A206">
+      <w:start w:val="1"/>
+      <w:numFmt w:val="lowerRoman"/>
+      <w:lvlText w:val="%9"/>
+      <w:lvlJc w:val="left"/>
+      <w:pPr>
+        <w:ind w:left="6470" w:firstLine="0"/>
+      </w:pPr>
+      <w:rPr>
+        <w:rFonts w:ascii="Arial" w:eastAsia="Arial" w:hAnsi="Arial" w:cs="Arial"/>
+        <w:b w:val="0"/>
+        <w:i w:val="0"/>
+        <w:strike w:val="0"/>
+        <w:dstrike w:val="0"/>
+        <w:color w:val="000000"/>
+        <w:sz w:val="19"/>
+        <w:szCs w:val="19"/>
+        <w:u w:val="none" w:color="000000"/>
+        <w:effect w:val="none"/>
+        <w:bdr w:val="none" w:sz="0" w:space="0" w:color="auto" w:frame="1"/>
+        <w:vertAlign w:val="baseline"/>
+      </w:rPr>
+    </w:lvl>
+  </w:abstractNum>
+  <w:abstractNum w:abstractNumId="42" w15:restartNumberingAfterBreak="0">
     <w:nsid w:val="748321E9"/>
     <w:multiLevelType w:val="multilevel"/>
     <w:tmpl w:val="4CACE3B2"/>
@@ -4249,7 +7970,7 @@
       </w:rPr>
     </w:lvl>
   </w:abstractNum>
-  <w:abstractNum w:abstractNumId="35" w15:restartNumberingAfterBreak="0">
+  <w:abstractNum w:abstractNumId="43" w15:restartNumberingAfterBreak="0">
     <w:nsid w:val="75B16B9E"/>
     <w:multiLevelType w:val="hybridMultilevel"/>
     <w:tmpl w:val="322AD82C"/>
@@ -4338,7 +8059,7 @@
       </w:pPr>
     </w:lvl>
   </w:abstractNum>
-  <w:abstractNum w:abstractNumId="36" w15:restartNumberingAfterBreak="0">
+  <w:abstractNum w:abstractNumId="44" w15:restartNumberingAfterBreak="0">
     <w:nsid w:val="75ED4CC6"/>
     <w:multiLevelType w:val="multilevel"/>
     <w:tmpl w:val="2B2EC876"/>
@@ -4487,7 +8208,7 @@
       </w:rPr>
     </w:lvl>
   </w:abstractNum>
-  <w:abstractNum w:abstractNumId="37" w15:restartNumberingAfterBreak="0">
+  <w:abstractNum w:abstractNumId="45" w15:restartNumberingAfterBreak="0">
     <w:nsid w:val="765D1162"/>
     <w:multiLevelType w:val="hybridMultilevel"/>
     <w:tmpl w:val="137AB35E"/>
@@ -4577,10 +8298,10 @@
     </w:lvl>
   </w:abstractNum>
   <w:num w:numId="1" w16cid:durableId="1443498713">
-    <w:abstractNumId w:val="29"/>
+    <w:abstractNumId w:val="35"/>
   </w:num>
   <w:num w:numId="2" w16cid:durableId="2008557749">
-    <w:abstractNumId w:val="32"/>
+    <w:abstractNumId w:val="38"/>
   </w:num>
   <w:num w:numId="3" w16cid:durableId="425734345">
     <w:abstractNumId w:val="5"/>
@@ -4589,88 +8310,88 @@
     <w:abstractNumId w:val="2"/>
   </w:num>
   <w:num w:numId="5" w16cid:durableId="1079324792">
+    <w:abstractNumId w:val="8"/>
+  </w:num>
+  <w:num w:numId="6" w16cid:durableId="1170020451">
+    <w:abstractNumId w:val="32"/>
+  </w:num>
+  <w:num w:numId="7" w16cid:durableId="204953851">
+    <w:abstractNumId w:val="12"/>
+  </w:num>
+  <w:num w:numId="8" w16cid:durableId="286857089">
+    <w:abstractNumId w:val="18"/>
+  </w:num>
+  <w:num w:numId="9" w16cid:durableId="112292500">
+    <w:abstractNumId w:val="40"/>
+  </w:num>
+  <w:num w:numId="10" w16cid:durableId="1117022092">
     <w:abstractNumId w:val="7"/>
   </w:num>
-  <w:num w:numId="6" w16cid:durableId="1170020451">
+  <w:num w:numId="11" w16cid:durableId="1040738869">
+    <w:abstractNumId w:val="23"/>
+  </w:num>
+  <w:num w:numId="12" w16cid:durableId="146240328">
+    <w:abstractNumId w:val="36"/>
+  </w:num>
+  <w:num w:numId="13" w16cid:durableId="387918227">
+    <w:abstractNumId w:val="37"/>
+  </w:num>
+  <w:num w:numId="14" w16cid:durableId="622005095">
+    <w:abstractNumId w:val="30"/>
+  </w:num>
+  <w:num w:numId="15" w16cid:durableId="665668364">
+    <w:abstractNumId w:val="31"/>
+  </w:num>
+  <w:num w:numId="16" w16cid:durableId="1706516032">
+    <w:abstractNumId w:val="21"/>
+  </w:num>
+  <w:num w:numId="17" w16cid:durableId="1708795163">
+    <w:abstractNumId w:val="13"/>
+  </w:num>
+  <w:num w:numId="18" w16cid:durableId="1939362375">
+    <w:abstractNumId w:val="25"/>
+  </w:num>
+  <w:num w:numId="19" w16cid:durableId="1624341789">
+    <w:abstractNumId w:val="45"/>
+  </w:num>
+  <w:num w:numId="20" w16cid:durableId="980159383">
+    <w:abstractNumId w:val="27"/>
+  </w:num>
+  <w:num w:numId="21" w16cid:durableId="706872035">
+    <w:abstractNumId w:val="19"/>
+  </w:num>
+  <w:num w:numId="22" w16cid:durableId="1215046933">
+    <w:abstractNumId w:val="28"/>
+  </w:num>
+  <w:num w:numId="23" w16cid:durableId="168643747">
     <w:abstractNumId w:val="26"/>
   </w:num>
-  <w:num w:numId="7" w16cid:durableId="204953851">
-    <w:abstractNumId w:val="9"/>
-  </w:num>
-  <w:num w:numId="8" w16cid:durableId="286857089">
-    <w:abstractNumId w:val="13"/>
-  </w:num>
-  <w:num w:numId="9" w16cid:durableId="112292500">
-    <w:abstractNumId w:val="33"/>
-  </w:num>
-  <w:num w:numId="10" w16cid:durableId="1117022092">
-    <w:abstractNumId w:val="6"/>
-  </w:num>
-  <w:num w:numId="11" w16cid:durableId="1040738869">
-    <w:abstractNumId w:val="18"/>
-  </w:num>
-  <w:num w:numId="12" w16cid:durableId="146240328">
-    <w:abstractNumId w:val="30"/>
-  </w:num>
-  <w:num w:numId="13" w16cid:durableId="387918227">
-    <w:abstractNumId w:val="31"/>
-  </w:num>
-  <w:num w:numId="14" w16cid:durableId="622005095">
-    <w:abstractNumId w:val="24"/>
-  </w:num>
-  <w:num w:numId="15" w16cid:durableId="665668364">
-    <w:abstractNumId w:val="25"/>
-  </w:num>
-  <w:num w:numId="16" w16cid:durableId="1706516032">
-    <w:abstractNumId w:val="16"/>
-  </w:num>
-  <w:num w:numId="17" w16cid:durableId="1708795163">
-    <w:abstractNumId w:val="10"/>
-  </w:num>
-  <w:num w:numId="18" w16cid:durableId="1939362375">
-    <w:abstractNumId w:val="20"/>
-  </w:num>
-  <w:num w:numId="19" w16cid:durableId="1624341789">
-    <w:abstractNumId w:val="37"/>
-  </w:num>
-  <w:num w:numId="20" w16cid:durableId="980159383">
-    <w:abstractNumId w:val="22"/>
-  </w:num>
-  <w:num w:numId="21" w16cid:durableId="706872035">
-    <w:abstractNumId w:val="14"/>
-  </w:num>
-  <w:num w:numId="22" w16cid:durableId="1215046933">
-    <w:abstractNumId w:val="23"/>
-  </w:num>
-  <w:num w:numId="23" w16cid:durableId="168643747">
-    <w:abstractNumId w:val="21"/>
-  </w:num>
   <w:num w:numId="24" w16cid:durableId="2052991631">
-    <w:abstractNumId w:val="12"/>
+    <w:abstractNumId w:val="17"/>
   </w:num>
   <w:num w:numId="25" w16cid:durableId="1915821761">
-    <w:abstractNumId w:val="27"/>
+    <w:abstractNumId w:val="33"/>
   </w:num>
   <w:num w:numId="26" w16cid:durableId="962805892">
     <w:abstractNumId w:val="0"/>
   </w:num>
   <w:num w:numId="27" w16cid:durableId="2069496517">
+    <w:abstractNumId w:val="20"/>
+  </w:num>
+  <w:num w:numId="28" w16cid:durableId="638998955">
+    <w:abstractNumId w:val="22"/>
+  </w:num>
+  <w:num w:numId="29" w16cid:durableId="1769346349">
+    <w:abstractNumId w:val="43"/>
+  </w:num>
+  <w:num w:numId="30" w16cid:durableId="1118640195">
+    <w:abstractNumId w:val="24"/>
+  </w:num>
+  <w:num w:numId="31" w16cid:durableId="1636642571">
     <w:abstractNumId w:val="15"/>
   </w:num>
-  <w:num w:numId="28" w16cid:durableId="638998955">
-    <w:abstractNumId w:val="17"/>
-  </w:num>
-  <w:num w:numId="29" w16cid:durableId="1769346349">
-    <w:abstractNumId w:val="35"/>
-  </w:num>
-  <w:num w:numId="30" w16cid:durableId="1118640195">
-    <w:abstractNumId w:val="19"/>
-  </w:num>
-  <w:num w:numId="31" w16cid:durableId="1636642571">
-    <w:abstractNumId w:val="11"/>
-  </w:num>
   <w:num w:numId="32" w16cid:durableId="1680890674">
-    <w:abstractNumId w:val="34"/>
+    <w:abstractNumId w:val="42"/>
   </w:num>
   <w:num w:numId="33" w16cid:durableId="1972518113">
     <w:abstractNumId w:val="1"/>
@@ -4679,16 +8400,240 @@
     <w:abstractNumId w:val="4"/>
   </w:num>
   <w:num w:numId="35" w16cid:durableId="1419131236">
-    <w:abstractNumId w:val="28"/>
+    <w:abstractNumId w:val="34"/>
   </w:num>
   <w:num w:numId="36" w16cid:durableId="562368977">
-    <w:abstractNumId w:val="8"/>
+    <w:abstractNumId w:val="9"/>
   </w:num>
   <w:num w:numId="37" w16cid:durableId="1689598569">
-    <w:abstractNumId w:val="36"/>
+    <w:abstractNumId w:val="44"/>
   </w:num>
   <w:num w:numId="38" w16cid:durableId="1859152432">
     <w:abstractNumId w:val="3"/>
+  </w:num>
+  <w:num w:numId="39" w16cid:durableId="130052324">
+    <w:abstractNumId w:val="11"/>
+    <w:lvlOverride w:ilvl="0">
+      <w:startOverride w:val="1"/>
+    </w:lvlOverride>
+    <w:lvlOverride w:ilvl="1">
+      <w:startOverride w:val="1"/>
+    </w:lvlOverride>
+    <w:lvlOverride w:ilvl="2">
+      <w:startOverride w:val="1"/>
+    </w:lvlOverride>
+    <w:lvlOverride w:ilvl="3">
+      <w:startOverride w:val="1"/>
+    </w:lvlOverride>
+    <w:lvlOverride w:ilvl="4">
+      <w:startOverride w:val="1"/>
+    </w:lvlOverride>
+    <w:lvlOverride w:ilvl="5">
+      <w:startOverride w:val="1"/>
+    </w:lvlOverride>
+    <w:lvlOverride w:ilvl="6">
+      <w:startOverride w:val="1"/>
+    </w:lvlOverride>
+    <w:lvlOverride w:ilvl="7">
+      <w:startOverride w:val="1"/>
+    </w:lvlOverride>
+    <w:lvlOverride w:ilvl="8">
+      <w:startOverride w:val="1"/>
+    </w:lvlOverride>
+  </w:num>
+  <w:num w:numId="40" w16cid:durableId="2077779077">
+    <w:abstractNumId w:val="10"/>
+    <w:lvlOverride w:ilvl="0">
+      <w:startOverride w:val="3"/>
+    </w:lvlOverride>
+    <w:lvlOverride w:ilvl="1">
+      <w:startOverride w:val="1"/>
+    </w:lvlOverride>
+    <w:lvlOverride w:ilvl="2">
+      <w:startOverride w:val="1"/>
+    </w:lvlOverride>
+    <w:lvlOverride w:ilvl="3">
+      <w:startOverride w:val="1"/>
+    </w:lvlOverride>
+    <w:lvlOverride w:ilvl="4">
+      <w:startOverride w:val="1"/>
+    </w:lvlOverride>
+    <w:lvlOverride w:ilvl="5">
+      <w:startOverride w:val="1"/>
+    </w:lvlOverride>
+    <w:lvlOverride w:ilvl="6">
+      <w:startOverride w:val="1"/>
+    </w:lvlOverride>
+    <w:lvlOverride w:ilvl="7">
+      <w:startOverride w:val="1"/>
+    </w:lvlOverride>
+    <w:lvlOverride w:ilvl="8">
+      <w:startOverride w:val="1"/>
+    </w:lvlOverride>
+  </w:num>
+  <w:num w:numId="41" w16cid:durableId="764616248">
+    <w:abstractNumId w:val="16"/>
+    <w:lvlOverride w:ilvl="0">
+      <w:startOverride w:val="1"/>
+    </w:lvlOverride>
+    <w:lvlOverride w:ilvl="1">
+      <w:startOverride w:val="1"/>
+    </w:lvlOverride>
+    <w:lvlOverride w:ilvl="2">
+      <w:startOverride w:val="1"/>
+    </w:lvlOverride>
+    <w:lvlOverride w:ilvl="3">
+      <w:startOverride w:val="1"/>
+    </w:lvlOverride>
+    <w:lvlOverride w:ilvl="4">
+      <w:startOverride w:val="1"/>
+    </w:lvlOverride>
+    <w:lvlOverride w:ilvl="5">
+      <w:startOverride w:val="1"/>
+    </w:lvlOverride>
+    <w:lvlOverride w:ilvl="6">
+      <w:startOverride w:val="1"/>
+    </w:lvlOverride>
+    <w:lvlOverride w:ilvl="7">
+      <w:startOverride w:val="1"/>
+    </w:lvlOverride>
+    <w:lvlOverride w:ilvl="8">
+      <w:startOverride w:val="1"/>
+    </w:lvlOverride>
+  </w:num>
+  <w:num w:numId="42" w16cid:durableId="1838617241">
+    <w:abstractNumId w:val="29"/>
+    <w:lvlOverride w:ilvl="0">
+      <w:startOverride w:val="1"/>
+    </w:lvlOverride>
+    <w:lvlOverride w:ilvl="1">
+      <w:startOverride w:val="1"/>
+    </w:lvlOverride>
+    <w:lvlOverride w:ilvl="2">
+      <w:startOverride w:val="1"/>
+    </w:lvlOverride>
+    <w:lvlOverride w:ilvl="3">
+      <w:startOverride w:val="1"/>
+    </w:lvlOverride>
+    <w:lvlOverride w:ilvl="4">
+      <w:startOverride w:val="1"/>
+    </w:lvlOverride>
+    <w:lvlOverride w:ilvl="5">
+      <w:startOverride w:val="1"/>
+    </w:lvlOverride>
+    <w:lvlOverride w:ilvl="6">
+      <w:startOverride w:val="1"/>
+    </w:lvlOverride>
+    <w:lvlOverride w:ilvl="7">
+      <w:startOverride w:val="1"/>
+    </w:lvlOverride>
+    <w:lvlOverride w:ilvl="8">
+      <w:startOverride w:val="1"/>
+    </w:lvlOverride>
+  </w:num>
+  <w:num w:numId="43" w16cid:durableId="1658879507">
+    <w:abstractNumId w:val="6"/>
+    <w:lvlOverride w:ilvl="0">
+      <w:startOverride w:val="1"/>
+    </w:lvlOverride>
+    <w:lvlOverride w:ilvl="1">
+      <w:startOverride w:val="1"/>
+    </w:lvlOverride>
+    <w:lvlOverride w:ilvl="2">
+      <w:startOverride w:val="1"/>
+    </w:lvlOverride>
+    <w:lvlOverride w:ilvl="3">
+      <w:startOverride w:val="1"/>
+    </w:lvlOverride>
+    <w:lvlOverride w:ilvl="4">
+      <w:startOverride w:val="1"/>
+    </w:lvlOverride>
+    <w:lvlOverride w:ilvl="5">
+      <w:startOverride w:val="1"/>
+    </w:lvlOverride>
+    <w:lvlOverride w:ilvl="6">
+      <w:startOverride w:val="1"/>
+    </w:lvlOverride>
+    <w:lvlOverride w:ilvl="7">
+      <w:startOverride w:val="1"/>
+    </w:lvlOverride>
+    <w:lvlOverride w:ilvl="8">
+      <w:startOverride w:val="1"/>
+    </w:lvlOverride>
+  </w:num>
+  <w:num w:numId="44" w16cid:durableId="1382711004">
+    <w:abstractNumId w:val="41"/>
+    <w:lvlOverride w:ilvl="0">
+      <w:startOverride w:val="1"/>
+    </w:lvlOverride>
+    <w:lvlOverride w:ilvl="1">
+      <w:startOverride w:val="1"/>
+    </w:lvlOverride>
+    <w:lvlOverride w:ilvl="2">
+      <w:startOverride w:val="1"/>
+    </w:lvlOverride>
+    <w:lvlOverride w:ilvl="3">
+      <w:startOverride w:val="1"/>
+    </w:lvlOverride>
+    <w:lvlOverride w:ilvl="4">
+      <w:startOverride w:val="1"/>
+    </w:lvlOverride>
+    <w:lvlOverride w:ilvl="5">
+      <w:startOverride w:val="1"/>
+    </w:lvlOverride>
+    <w:lvlOverride w:ilvl="6">
+      <w:startOverride w:val="1"/>
+    </w:lvlOverride>
+    <w:lvlOverride w:ilvl="7">
+      <w:startOverride w:val="1"/>
+    </w:lvlOverride>
+    <w:lvlOverride w:ilvl="8">
+      <w:startOverride w:val="1"/>
+    </w:lvlOverride>
+  </w:num>
+  <w:num w:numId="45" w16cid:durableId="1092356127">
+    <w:abstractNumId w:val="39"/>
+    <w:lvlOverride w:ilvl="0">
+      <w:startOverride w:val="1"/>
+    </w:lvlOverride>
+    <w:lvlOverride w:ilvl="1">
+      <w:startOverride w:val="1"/>
+    </w:lvlOverride>
+    <w:lvlOverride w:ilvl="2">
+      <w:startOverride w:val="1"/>
+    </w:lvlOverride>
+    <w:lvlOverride w:ilvl="3">
+      <w:startOverride w:val="1"/>
+    </w:lvlOverride>
+    <w:lvlOverride w:ilvl="4">
+      <w:startOverride w:val="1"/>
+    </w:lvlOverride>
+    <w:lvlOverride w:ilvl="5">
+      <w:startOverride w:val="1"/>
+    </w:lvlOverride>
+    <w:lvlOverride w:ilvl="6">
+      <w:startOverride w:val="1"/>
+    </w:lvlOverride>
+    <w:lvlOverride w:ilvl="7">
+      <w:startOverride w:val="1"/>
+    </w:lvlOverride>
+    <w:lvlOverride w:ilvl="8">
+      <w:startOverride w:val="1"/>
+    </w:lvlOverride>
+  </w:num>
+  <w:num w:numId="46" w16cid:durableId="1752307927">
+    <w:abstractNumId w:val="14"/>
+    <w:lvlOverride w:ilvl="0">
+      <w:startOverride w:val="1"/>
+    </w:lvlOverride>
+    <w:lvlOverride w:ilvl="1"/>
+    <w:lvlOverride w:ilvl="2"/>
+    <w:lvlOverride w:ilvl="3"/>
+    <w:lvlOverride w:ilvl="4"/>
+    <w:lvlOverride w:ilvl="5"/>
+    <w:lvlOverride w:ilvl="6"/>
+    <w:lvlOverride w:ilvl="7"/>
+    <w:lvlOverride w:ilvl="8"/>
   </w:num>
 </w:numbering>
 </file>

</xml_diff>